<commit_message>
Updating source code to v.17
</commit_message>
<xml_diff>
--- a/Documentation/AoE3 UnHardcode Patch Readme.docx
+++ b/Documentation/AoE3 UnHardcode Patch Readme.docx
@@ -1,6 +1,6 @@
 
 <file path=word/document.xml><?xml version="1.0" encoding="utf-8"?>
-<w:document xmlns:ve="http://schemas.openxmlformats.org/markup-compatibility/2006" xmlns:o="urn:schemas-microsoft-com:office:office" xmlns:r="http://schemas.openxmlformats.org/officeDocument/2006/relationships" xmlns:m="http://schemas.openxmlformats.org/officeDocument/2006/math" xmlns:v="urn:schemas-microsoft-com:vml" xmlns:wp="http://schemas.openxmlformats.org/drawingml/2006/wordprocessingDrawing" xmlns:w10="urn:schemas-microsoft-com:office:word" xmlns:w="http://schemas.openxmlformats.org/wordprocessingml/2006/main" xmlns:wne="http://schemas.microsoft.com/office/word/2006/wordml">
+<w:document xmlns:wpc="http://schemas.microsoft.com/office/word/2010/wordprocessingCanvas" xmlns:mc="http://schemas.openxmlformats.org/markup-compatibility/2006" xmlns:o="urn:schemas-microsoft-com:office:office" xmlns:r="http://schemas.openxmlformats.org/officeDocument/2006/relationships" xmlns:m="http://schemas.openxmlformats.org/officeDocument/2006/math" xmlns:v="urn:schemas-microsoft-com:vml" xmlns:wp14="http://schemas.microsoft.com/office/word/2010/wordprocessingDrawing" xmlns:wp="http://schemas.openxmlformats.org/drawingml/2006/wordprocessingDrawing" xmlns:w10="urn:schemas-microsoft-com:office:word" xmlns:w="http://schemas.openxmlformats.org/wordprocessingml/2006/main" xmlns:w14="http://schemas.microsoft.com/office/word/2010/wordml" xmlns:w15="http://schemas.microsoft.com/office/word/2012/wordml" xmlns:wpg="http://schemas.microsoft.com/office/word/2010/wordprocessingGroup" xmlns:wpi="http://schemas.microsoft.com/office/word/2010/wordprocessingInk" xmlns:wne="http://schemas.microsoft.com/office/word/2006/wordml" xmlns:wps="http://schemas.microsoft.com/office/word/2010/wordprocessingShape" mc:Ignorable="w14 w15 wp14">
   <w:body>
     <w:p>
       <w:pPr>
@@ -818,7 +818,17 @@
           <w:szCs w:val="28"/>
           <w:lang w:val="en-US"/>
         </w:rPr>
-        <w:t>Fame Restriction:</w:t>
+        <w:lastRenderedPageBreak/>
+        <w:t>Resource</w:t>
+      </w:r>
+      <w:r>
+        <w:rPr>
+          <w:rFonts w:ascii="Arial" w:hAnsi="Arial" w:cs="Arial"/>
+          <w:b/>
+          <w:szCs w:val="28"/>
+          <w:lang w:val="en-US"/>
+        </w:rPr>
+        <w:t xml:space="preserve"> Restriction:</w:t>
       </w:r>
       <w:r>
         <w:rPr>
@@ -842,143 +852,1182 @@
           <w:szCs w:val="28"/>
           <w:lang w:val="en-US"/>
         </w:rPr>
-        <w:t xml:space="preserve"> the Fame Resource in ProtoActions, like AutoGather and ModifyGather.</w:t>
-      </w:r>
-    </w:p>
-    <w:p>
-      <w:pPr>
-        <w:spacing w:after="0"/>
-        <w:jc w:val="both"/>
-        <w:rPr>
-          <w:rFonts w:ascii="Arial" w:hAnsi="Arial" w:cs="Arial"/>
-          <w:szCs w:val="28"/>
-          <w:lang w:val="en-US"/>
-        </w:rPr>
-      </w:pPr>
-      <w:r>
-        <w:rPr>
-          <w:rFonts w:ascii="Arial" w:hAnsi="Arial" w:cs="Arial"/>
+        <w:t xml:space="preserve"> the Fame Resource in ProtoActions, l</w:t>
+      </w:r>
+      <w:r>
+        <w:rPr>
+          <w:rFonts w:ascii="Arial" w:hAnsi="Arial" w:cs="Arial"/>
+          <w:szCs w:val="28"/>
+          <w:lang w:val="en-US"/>
+        </w:rPr>
+        <w:t>ike AutoGather and ModifyGather and enables proper displaying of Shipment, Experience and Fame costs in the politician screen and HC cards.</w:t>
+      </w:r>
+    </w:p>
+    <w:p>
+      <w:pPr>
+        <w:spacing w:after="0"/>
+        <w:jc w:val="both"/>
+        <w:rPr>
+          <w:rFonts w:ascii="Arial" w:hAnsi="Arial" w:cs="Arial"/>
+          <w:szCs w:val="28"/>
+          <w:lang w:val="en-US"/>
+        </w:rPr>
+      </w:pPr>
+    </w:p>
+    <w:p>
+      <w:pPr>
+        <w:spacing w:after="0"/>
+        <w:jc w:val="both"/>
+        <w:rPr>
+          <w:rFonts w:ascii="Arial" w:hAnsi="Arial" w:cs="Arial"/>
+          <w:szCs w:val="28"/>
+          <w:lang w:val="en-US"/>
+        </w:rPr>
+      </w:pPr>
+      <w:r>
+        <w:rPr>
+          <w:rFonts w:ascii="Arial" w:hAnsi="Arial" w:cs="Arial"/>
+          <w:szCs w:val="28"/>
+          <w:lang w:val="en-US"/>
+        </w:rPr>
+        <w:t>Besides of those features, the UHC Patch also allows the unhardcoding of additional properties through the use of the UHC Configuration file. For more details and information, please refer to the “UHC Configuration File” document.</w:t>
+      </w:r>
+    </w:p>
+    <w:p>
+      <w:pPr>
+        <w:spacing w:after="0"/>
+        <w:jc w:val="both"/>
+        <w:rPr>
+          <w:rFonts w:ascii="Arial" w:hAnsi="Arial" w:cs="Arial"/>
+          <w:szCs w:val="28"/>
+          <w:lang w:val="en-US"/>
+        </w:rPr>
+      </w:pPr>
+    </w:p>
+    <w:p>
+      <w:pPr>
+        <w:spacing w:after="0"/>
+        <w:jc w:val="both"/>
+        <w:rPr>
+          <w:rFonts w:ascii="Arial" w:hAnsi="Arial" w:cs="Arial"/>
+          <w:szCs w:val="28"/>
+          <w:lang w:val="en-US"/>
+        </w:rPr>
+      </w:pPr>
+    </w:p>
+    <w:p>
+      <w:pPr>
+        <w:spacing w:after="0"/>
+        <w:jc w:val="both"/>
+        <w:rPr>
+          <w:rFonts w:ascii="Arial" w:hAnsi="Arial" w:cs="Arial"/>
+          <w:b/>
+          <w:sz w:val="24"/>
+          <w:szCs w:val="28"/>
+          <w:lang w:val="en-US"/>
+        </w:rPr>
+      </w:pPr>
+      <w:r>
+        <w:rPr>
+          <w:rFonts w:ascii="Arial" w:hAnsi="Arial" w:cs="Arial"/>
+          <w:b/>
+          <w:sz w:val="24"/>
+          <w:szCs w:val="28"/>
+          <w:lang w:val="en-US"/>
+        </w:rPr>
+        <w:t>Notes</w:t>
+      </w:r>
+    </w:p>
+    <w:p>
+      <w:pPr>
+        <w:spacing w:after="0"/>
+        <w:jc w:val="both"/>
+        <w:rPr>
+          <w:rFonts w:ascii="Arial" w:hAnsi="Arial" w:cs="Arial"/>
+          <w:sz w:val="24"/>
+          <w:szCs w:val="28"/>
+          <w:lang w:val="en-US"/>
+        </w:rPr>
+      </w:pPr>
+    </w:p>
+    <w:p>
+      <w:pPr>
+        <w:spacing w:after="0"/>
+        <w:jc w:val="both"/>
+        <w:rPr>
+          <w:rFonts w:ascii="Arial" w:hAnsi="Arial" w:cs="Arial"/>
+          <w:szCs w:val="28"/>
+          <w:lang w:val="en-US"/>
+        </w:rPr>
+      </w:pPr>
+      <w:r>
+        <w:rPr>
+          <w:rFonts w:ascii="Arial" w:hAnsi="Arial" w:cs="Arial"/>
+          <w:szCs w:val="28"/>
+          <w:lang w:val="en-US"/>
+        </w:rPr>
+        <w:t xml:space="preserve">After applying the “Revolution Banners” patch, </w:t>
+      </w:r>
+      <w:r>
+        <w:rPr>
+          <w:rFonts w:ascii="Arial" w:hAnsi="Arial" w:cs="Arial"/>
+          <w:szCs w:val="28"/>
+          <w:lang w:val="en-US"/>
+        </w:rPr>
+        <w:t>the game will l</w:t>
+      </w:r>
+      <w:r>
+        <w:rPr>
+          <w:rFonts w:ascii="Arial" w:hAnsi="Arial" w:cs="Arial"/>
+          <w:szCs w:val="28"/>
+          <w:lang w:val="en-US"/>
+        </w:rPr>
+        <w:t xml:space="preserve">oad the banner for a Revolution </w:t>
+      </w:r>
+      <w:r>
+        <w:rPr>
+          <w:rFonts w:ascii="Arial" w:hAnsi="Arial" w:cs="Arial"/>
+          <w:szCs w:val="28"/>
+          <w:lang w:val="en-US"/>
+        </w:rPr>
+        <w:t>from</w:t>
+      </w:r>
+      <w:r>
+        <w:rPr>
+          <w:rFonts w:ascii="Arial" w:hAnsi="Arial" w:cs="Arial"/>
+          <w:szCs w:val="28"/>
+          <w:lang w:val="en-US"/>
+        </w:rPr>
+        <w:t xml:space="preserve"> the path</w:t>
+      </w:r>
+      <w:r>
+        <w:rPr>
+          <w:rFonts w:ascii="Arial" w:hAnsi="Arial" w:cs="Arial"/>
+          <w:szCs w:val="28"/>
+          <w:lang w:val="en-US"/>
+        </w:rPr>
+        <w:t xml:space="preserve"> </w:t>
+      </w:r>
+      <w:r>
+        <w:rPr>
+          <w:rFonts w:ascii="Arial" w:hAnsi="Arial" w:cs="Arial"/>
+          <w:i/>
+          <w:szCs w:val="28"/>
+          <w:lang w:val="en-US"/>
+        </w:rPr>
+        <w:t>Art\ui\ingame\politicians\REV_banner_&lt;techname&gt;,</w:t>
+      </w:r>
+      <w:r>
+        <w:rPr>
+          <w:rFonts w:ascii="Arial" w:hAnsi="Arial" w:cs="Arial"/>
+          <w:szCs w:val="28"/>
+          <w:lang w:val="en-US"/>
+        </w:rPr>
+        <w:t xml:space="preserve"> in which </w:t>
+      </w:r>
+      <w:r>
+        <w:rPr>
+          <w:rFonts w:ascii="Arial" w:hAnsi="Arial" w:cs="Arial"/>
+          <w:i/>
+          <w:szCs w:val="28"/>
+          <w:lang w:val="en-US"/>
+        </w:rPr>
+        <w:t>&lt;techname&gt;</w:t>
+      </w:r>
+      <w:r>
+        <w:rPr>
+          <w:rFonts w:ascii="Arial" w:hAnsi="Arial" w:cs="Arial"/>
+          <w:szCs w:val="28"/>
+          <w:lang w:val="en-US"/>
+        </w:rPr>
+        <w:t xml:space="preserve"> </w:t>
+      </w:r>
+      <w:r>
+        <w:rPr>
+          <w:rFonts w:ascii="Arial" w:hAnsi="Arial" w:cs="Arial"/>
+          <w:szCs w:val="28"/>
+          <w:lang w:val="en-US"/>
+        </w:rPr>
+        <w:t>would be</w:t>
+      </w:r>
+      <w:r>
+        <w:rPr>
+          <w:rFonts w:ascii="Arial" w:hAnsi="Arial" w:cs="Arial"/>
+          <w:szCs w:val="28"/>
+          <w:lang w:val="en-US"/>
+        </w:rPr>
+        <w:t xml:space="preserve"> the name of t</w:t>
+      </w:r>
+      <w:r>
+        <w:rPr>
+          <w:rFonts w:ascii="Arial" w:hAnsi="Arial" w:cs="Arial"/>
+          <w:szCs w:val="28"/>
+          <w:lang w:val="en-US"/>
+        </w:rPr>
+        <w:t>h</w:t>
+      </w:r>
+      <w:r>
+        <w:rPr>
+          <w:rFonts w:ascii="Arial" w:hAnsi="Arial" w:cs="Arial"/>
+          <w:szCs w:val="28"/>
+          <w:lang w:val="en-US"/>
+        </w:rPr>
+        <w:t xml:space="preserve">e technology </w:t>
+      </w:r>
+      <w:r>
+        <w:rPr>
+          <w:rFonts w:ascii="Arial" w:hAnsi="Arial" w:cs="Arial"/>
+          <w:szCs w:val="28"/>
+          <w:lang w:val="en-US"/>
+        </w:rPr>
+        <w:t>used by a</w:t>
+      </w:r>
+      <w:r>
+        <w:rPr>
+          <w:rFonts w:ascii="Arial" w:hAnsi="Arial" w:cs="Arial"/>
+          <w:szCs w:val="28"/>
+          <w:lang w:val="en-US"/>
+        </w:rPr>
+        <w:t xml:space="preserve"> Revolution, without the "XPRevolution" prefix</w:t>
+      </w:r>
+      <w:r>
+        <w:rPr>
+          <w:rFonts w:ascii="Arial" w:hAnsi="Arial" w:cs="Arial"/>
+          <w:szCs w:val="28"/>
+          <w:lang w:val="en-US"/>
+        </w:rPr>
+        <w:t>, but, unlike previous versions of the patch, the original revolutions will retain their original banner paths.</w:t>
+      </w:r>
+    </w:p>
+    <w:p>
+      <w:pPr>
+        <w:spacing w:after="0"/>
+        <w:jc w:val="both"/>
+        <w:rPr>
+          <w:rFonts w:ascii="Arial" w:hAnsi="Arial" w:cs="Arial"/>
+          <w:szCs w:val="28"/>
+          <w:lang w:val="en-US"/>
+        </w:rPr>
+      </w:pPr>
+    </w:p>
+    <w:p>
+      <w:pPr>
+        <w:spacing w:after="0"/>
+        <w:jc w:val="both"/>
+        <w:rPr>
+          <w:rFonts w:ascii="Arial" w:hAnsi="Arial" w:cs="Arial"/>
+          <w:szCs w:val="28"/>
+          <w:lang w:val="en-US"/>
+        </w:rPr>
+      </w:pPr>
+      <w:r>
+        <w:rPr>
+          <w:rFonts w:ascii="Arial" w:hAnsi="Arial" w:cs="Arial"/>
+          <w:szCs w:val="28"/>
+          <w:lang w:val="en-US"/>
+        </w:rPr>
+        <w:t xml:space="preserve">After applying the “Resource Restriction” patch, in order to ensure that Fame and Experience costs will be displayed in HC Cards, </w:t>
+      </w:r>
+      <w:r>
+        <w:rPr>
+          <w:rFonts w:ascii="Arial" w:hAnsi="Arial" w:cs="Arial"/>
+          <w:szCs w:val="28"/>
+          <w:lang w:val="en-US"/>
+        </w:rPr>
+        <w:t xml:space="preserve">Fame and Experience icons for HC Cards need to be placed at </w:t>
+      </w:r>
+      <w:r>
+        <w:rPr>
+          <w:rFonts w:ascii="Arial" w:hAnsi="Arial" w:cs="Arial"/>
+          <w:i/>
+          <w:szCs w:val="28"/>
+          <w:lang w:val="en-US"/>
+        </w:rPr>
+        <w:t>Art\ui\home_city\</w:t>
+      </w:r>
+      <w:r>
+        <w:rPr>
+          <w:rFonts w:ascii="Arial" w:hAnsi="Arial" w:cs="Arial"/>
+          <w:i/>
+          <w:szCs w:val="28"/>
+          <w:lang w:val="en-US"/>
+        </w:rPr>
+        <w:t>fame</w:t>
+      </w:r>
+      <w:r>
+        <w:rPr>
+          <w:rFonts w:ascii="Arial" w:hAnsi="Arial" w:cs="Arial"/>
+          <w:i/>
+          <w:szCs w:val="28"/>
+          <w:lang w:val="en-US"/>
+        </w:rPr>
+        <w:t>_hc_icon.ddt</w:t>
+      </w:r>
+      <w:r>
+        <w:rPr>
+          <w:rFonts w:ascii="Arial" w:hAnsi="Arial" w:cs="Arial"/>
+          <w:szCs w:val="28"/>
+          <w:lang w:val="en-US"/>
+        </w:rPr>
+        <w:t xml:space="preserve"> and </w:t>
+      </w:r>
+      <w:r>
+        <w:rPr>
+          <w:rFonts w:ascii="Arial" w:hAnsi="Arial" w:cs="Arial"/>
+          <w:i/>
+          <w:szCs w:val="28"/>
+          <w:lang w:val="en-US"/>
+        </w:rPr>
+        <w:t>Art\ui\home_city\xp_hc_icon.ddt</w:t>
+      </w:r>
+      <w:r>
+        <w:rPr>
+          <w:rFonts w:ascii="Arial" w:hAnsi="Arial" w:cs="Arial"/>
+          <w:szCs w:val="28"/>
+          <w:lang w:val="en-US"/>
+        </w:rPr>
+        <w:t>, respectively.</w:t>
+      </w:r>
+    </w:p>
+    <w:p>
+      <w:pPr>
+        <w:spacing w:after="0"/>
+        <w:jc w:val="both"/>
+        <w:rPr>
+          <w:rFonts w:ascii="Arial" w:hAnsi="Arial" w:cs="Arial"/>
+          <w:szCs w:val="28"/>
+          <w:lang w:val="en-US"/>
+        </w:rPr>
+      </w:pPr>
+    </w:p>
+    <w:p>
+      <w:pPr>
+        <w:spacing w:after="0"/>
+        <w:jc w:val="both"/>
+        <w:rPr>
+          <w:rFonts w:ascii="Arial" w:hAnsi="Arial" w:cs="Arial"/>
+          <w:szCs w:val="28"/>
+          <w:lang w:val="en-US"/>
+        </w:rPr>
+      </w:pPr>
+      <w:r>
+        <w:rPr>
+          <w:rFonts w:ascii="Arial" w:hAnsi="Arial" w:cs="Arial"/>
+          <w:szCs w:val="28"/>
+          <w:lang w:val="en-US"/>
+        </w:rPr>
+        <w:t>If</w:t>
+      </w:r>
+      <w:r>
+        <w:rPr>
+          <w:rFonts w:ascii="Arial" w:hAnsi="Arial" w:cs="Arial"/>
+          <w:szCs w:val="28"/>
+          <w:lang w:val="en-US"/>
+        </w:rPr>
+        <w:t xml:space="preserve"> the “</w:t>
+      </w:r>
+      <w:r>
+        <w:rPr>
+          <w:rFonts w:ascii="Arial" w:hAnsi="Arial" w:cs="Arial"/>
+          <w:szCs w:val="28"/>
+          <w:lang w:val="en-US"/>
+        </w:rPr>
+        <w:t>Team Limit</w:t>
+      </w:r>
+      <w:r>
+        <w:rPr>
+          <w:rFonts w:ascii="Arial" w:hAnsi="Arial" w:cs="Arial"/>
+          <w:szCs w:val="28"/>
+          <w:lang w:val="en-US"/>
+        </w:rPr>
+        <w:t>” patch</w:t>
+      </w:r>
+      <w:r>
+        <w:rPr>
+          <w:rFonts w:ascii="Arial" w:hAnsi="Arial" w:cs="Arial"/>
+          <w:szCs w:val="28"/>
+          <w:lang w:val="en-US"/>
+        </w:rPr>
+        <w:t xml:space="preserve"> is applied</w:t>
+      </w:r>
+      <w:r>
+        <w:rPr>
+          <w:rFonts w:ascii="Arial" w:hAnsi="Arial" w:cs="Arial"/>
+          <w:szCs w:val="28"/>
+          <w:lang w:val="en-US"/>
+        </w:rPr>
+        <w:t>,</w:t>
+      </w:r>
+      <w:r>
+        <w:rPr>
+          <w:rFonts w:ascii="Arial" w:hAnsi="Arial" w:cs="Arial"/>
+          <w:szCs w:val="28"/>
+          <w:lang w:val="en-US"/>
+        </w:rPr>
+        <w:t xml:space="preserve"> </w:t>
+      </w:r>
+      <w:r>
+        <w:rPr>
+          <w:rFonts w:ascii="Arial" w:hAnsi="Arial" w:cs="Arial"/>
+          <w:szCs w:val="28"/>
+          <w:lang w:val="en-US"/>
+        </w:rPr>
+        <w:t xml:space="preserve">in order to make </w:t>
+      </w:r>
+      <w:r>
+        <w:rPr>
+          <w:rFonts w:ascii="Arial" w:hAnsi="Arial" w:cs="Arial"/>
+          <w:szCs w:val="28"/>
+          <w:lang w:val="en-US"/>
+        </w:rPr>
+        <w:t>the new</w:t>
+      </w:r>
+      <w:r>
+        <w:rPr>
+          <w:rFonts w:ascii="Arial" w:hAnsi="Arial" w:cs="Arial"/>
+          <w:szCs w:val="28"/>
+          <w:lang w:val="en-US"/>
+        </w:rPr>
+        <w:t xml:space="preserve"> teams options show up in Multiplayer lobbies, you’ll have to add the following xml entries:</w:t>
+      </w:r>
+    </w:p>
+    <w:p>
+      <w:pPr>
+        <w:spacing w:after="0"/>
+        <w:jc w:val="both"/>
+        <w:rPr>
+          <w:rFonts w:ascii="Arial" w:hAnsi="Arial" w:cs="Arial"/>
+          <w:szCs w:val="28"/>
+          <w:lang w:val="en-US"/>
+        </w:rPr>
+      </w:pPr>
+    </w:p>
+    <w:p>
+      <w:pPr>
+        <w:spacing w:after="0"/>
+        <w:jc w:val="both"/>
+        <w:rPr>
+          <w:rFonts w:ascii="Courier New" w:hAnsi="Courier New" w:cs="Courier New"/>
+          <w:szCs w:val="28"/>
+          <w:lang w:val="en-US"/>
+        </w:rPr>
+      </w:pPr>
+      <w:r>
+        <w:rPr>
+          <w:rFonts w:ascii="Courier New" w:hAnsi="Courier New" w:cs="Courier New"/>
+          <w:szCs w:val="28"/>
+          <w:lang w:val="en-US"/>
+        </w:rPr>
+        <w:t xml:space="preserve">                    &lt;dropdown&gt;$$36143$$Team 3&lt;/dropdown&gt;</w:t>
+      </w:r>
+    </w:p>
+    <w:p>
+      <w:pPr>
+        <w:spacing w:after="0"/>
+        <w:jc w:val="both"/>
+        <w:rPr>
+          <w:rFonts w:ascii="Courier New" w:hAnsi="Courier New" w:cs="Courier New"/>
+          <w:szCs w:val="28"/>
+          <w:lang w:val="en-US"/>
+        </w:rPr>
+      </w:pPr>
+      <w:r>
+        <w:rPr>
+          <w:rFonts w:ascii="Courier New" w:hAnsi="Courier New" w:cs="Courier New"/>
+          <w:szCs w:val="28"/>
+          <w:lang w:val="en-US"/>
+        </w:rPr>
+        <w:t xml:space="preserve">                    &lt;dropdown&gt;$$36144$$Team 4&lt;/dropdown&gt;</w:t>
+      </w:r>
+    </w:p>
+    <w:p>
+      <w:pPr>
+        <w:spacing w:after="0"/>
+        <w:jc w:val="both"/>
+        <w:rPr>
+          <w:rFonts w:ascii="Courier New" w:hAnsi="Courier New" w:cs="Courier New"/>
+          <w:szCs w:val="28"/>
+          <w:lang w:val="en-US"/>
+        </w:rPr>
+      </w:pPr>
+    </w:p>
+    <w:p>
+      <w:pPr>
+        <w:spacing w:after="0"/>
+        <w:jc w:val="both"/>
+        <w:rPr>
+          <w:rFonts w:ascii="Arial" w:hAnsi="Arial" w:cs="Arial"/>
+          <w:szCs w:val="28"/>
+          <w:lang w:val="en-US"/>
+        </w:rPr>
+      </w:pPr>
+      <w:r>
+        <w:rPr>
+          <w:rFonts w:ascii="Arial" w:hAnsi="Arial" w:cs="Arial"/>
+          <w:b/>
+          <w:szCs w:val="28"/>
+          <w:lang w:val="en-US"/>
+        </w:rPr>
+        <w:t>After</w:t>
+      </w:r>
+      <w:r>
+        <w:rPr>
+          <w:rFonts w:ascii="Arial" w:hAnsi="Arial" w:cs="Arial"/>
+          <w:szCs w:val="28"/>
+          <w:lang w:val="en-US"/>
+        </w:rPr>
+        <w:t xml:space="preserve"> the following entry:</w:t>
+      </w:r>
+    </w:p>
+    <w:p>
+      <w:pPr>
+        <w:spacing w:after="0"/>
+        <w:jc w:val="both"/>
+        <w:rPr>
+          <w:rFonts w:ascii="Arial" w:hAnsi="Arial" w:cs="Arial"/>
+          <w:szCs w:val="28"/>
+          <w:lang w:val="en-US"/>
+        </w:rPr>
+      </w:pPr>
+    </w:p>
+    <w:p>
+      <w:pPr>
+        <w:spacing w:after="0"/>
+        <w:jc w:val="both"/>
+        <w:rPr>
+          <w:rFonts w:ascii="Courier New" w:hAnsi="Courier New" w:cs="Courier New"/>
+          <w:szCs w:val="28"/>
+          <w:lang w:val="en-US"/>
+        </w:rPr>
+      </w:pPr>
+      <w:r>
+        <w:rPr>
+          <w:rFonts w:ascii="Courier New" w:hAnsi="Courier New" w:cs="Courier New"/>
+          <w:szCs w:val="28"/>
+          <w:lang w:val="en-US"/>
+        </w:rPr>
+        <w:t xml:space="preserve">                    </w:t>
+      </w:r>
+      <w:r>
+        <w:rPr>
+          <w:rFonts w:ascii="Courier New" w:hAnsi="Courier New" w:cs="Courier New"/>
+          <w:szCs w:val="28"/>
+          <w:lang w:val="en-US"/>
+        </w:rPr>
+        <w:t>&lt;dropdown&gt;$$36145$$Team ?&lt;/dropdown&gt;</w:t>
+      </w:r>
+    </w:p>
+    <w:p>
+      <w:pPr>
+        <w:spacing w:after="0"/>
+        <w:jc w:val="both"/>
+        <w:rPr>
+          <w:rFonts w:ascii="Courier New" w:hAnsi="Courier New" w:cs="Courier New"/>
+          <w:szCs w:val="28"/>
+          <w:lang w:val="en-US"/>
+        </w:rPr>
+      </w:pPr>
+    </w:p>
+    <w:p>
+      <w:pPr>
+        <w:spacing w:after="0"/>
+        <w:jc w:val="both"/>
+        <w:rPr>
+          <w:rFonts w:ascii="Arial" w:hAnsi="Arial" w:cs="Arial"/>
+          <w:szCs w:val="28"/>
+          <w:lang w:val="en-US"/>
+        </w:rPr>
+      </w:pPr>
+      <w:r>
+        <w:rPr>
+          <w:rFonts w:ascii="Arial" w:hAnsi="Arial" w:cs="Arial"/>
+          <w:szCs w:val="28"/>
+          <w:lang w:val="en-US"/>
+        </w:rPr>
+        <w:t>In</w:t>
+      </w:r>
+      <w:r>
+        <w:rPr>
+          <w:rFonts w:ascii="Arial" w:hAnsi="Arial" w:cs="Arial"/>
+          <w:szCs w:val="28"/>
+          <w:lang w:val="en-US"/>
+        </w:rPr>
+        <w:t xml:space="preserve"> every </w:t>
+      </w:r>
+      <w:r>
+        <w:rPr>
+          <w:rFonts w:ascii="Courier New" w:hAnsi="Courier New" w:cs="Courier New"/>
+          <w:szCs w:val="28"/>
+          <w:lang w:val="en-US"/>
+        </w:rPr>
+        <w:t>&lt;gadget name="mpsetup-player</w:t>
+      </w:r>
+      <w:r>
+        <w:rPr>
+          <w:rFonts w:ascii="Courier New" w:hAnsi="Courier New" w:cs="Courier New"/>
+          <w:szCs w:val="28"/>
+          <w:lang w:val="en-US"/>
+        </w:rPr>
+        <w:t>X</w:t>
+      </w:r>
+      <w:r>
+        <w:rPr>
+          <w:rFonts w:ascii="Courier New" w:hAnsi="Courier New" w:cs="Courier New"/>
+          <w:szCs w:val="28"/>
+          <w:lang w:val="en-US"/>
+        </w:rPr>
+        <w:t xml:space="preserve">-team" </w:t>
+      </w:r>
+      <w:r>
+        <w:rPr>
+          <w:rFonts w:ascii="Courier New" w:hAnsi="Courier New" w:cs="Courier New"/>
+          <w:szCs w:val="28"/>
+          <w:lang w:val="en-US"/>
+        </w:rPr>
+        <w:t>... &gt;</w:t>
+      </w:r>
+      <w:r>
+        <w:rPr>
+          <w:rFonts w:ascii="Arial" w:hAnsi="Arial" w:cs="Arial"/>
+          <w:szCs w:val="28"/>
+          <w:lang w:val="en-US"/>
+        </w:rPr>
+        <w:t xml:space="preserve"> entry in </w:t>
+      </w:r>
+      <w:r>
+        <w:rPr>
+          <w:rFonts w:ascii="Arial" w:hAnsi="Arial" w:cs="Arial"/>
+          <w:szCs w:val="28"/>
+          <w:lang w:val="en-US"/>
+        </w:rPr>
+        <w:t xml:space="preserve">both of </w:t>
+      </w:r>
+      <w:r>
+        <w:rPr>
+          <w:rFonts w:ascii="Arial" w:hAnsi="Arial" w:cs="Arial"/>
+          <w:szCs w:val="28"/>
+          <w:lang w:val="en-US"/>
+        </w:rPr>
+        <w:t xml:space="preserve">the </w:t>
+      </w:r>
+      <w:r>
+        <w:rPr>
+          <w:rFonts w:ascii="Arial" w:hAnsi="Arial" w:cs="Arial"/>
+          <w:i/>
+          <w:szCs w:val="28"/>
+          <w:lang w:val="en-US"/>
+        </w:rPr>
+        <w:t>data</w:t>
+      </w:r>
+      <w:r>
+        <w:rPr>
+          <w:rFonts w:ascii="Arial" w:hAnsi="Arial" w:cs="Arial"/>
+          <w:i/>
+          <w:szCs w:val="28"/>
+          <w:lang w:val="en-US"/>
+        </w:rPr>
+        <w:t>\</w:t>
+      </w:r>
+      <w:r>
+        <w:rPr>
+          <w:rFonts w:ascii="Arial" w:hAnsi="Arial" w:cs="Arial"/>
+          <w:i/>
+          <w:szCs w:val="28"/>
+          <w:lang w:val="en-US"/>
+        </w:rPr>
+        <w:t>uiMPGameSetupPage.xml</w:t>
+      </w:r>
+      <w:r>
+        <w:rPr>
+          <w:rFonts w:ascii="Arial" w:hAnsi="Arial" w:cs="Arial"/>
+          <w:szCs w:val="28"/>
+          <w:lang w:val="en-US"/>
+        </w:rPr>
+        <w:t xml:space="preserve"> </w:t>
+      </w:r>
+      <w:r>
+        <w:rPr>
+          <w:rFonts w:ascii="Arial" w:hAnsi="Arial" w:cs="Arial"/>
+          <w:szCs w:val="28"/>
+          <w:lang w:val="en-US"/>
+        </w:rPr>
+        <w:t xml:space="preserve">and </w:t>
+      </w:r>
+      <w:r>
+        <w:rPr>
+          <w:rFonts w:ascii="Arial" w:hAnsi="Arial" w:cs="Arial"/>
+          <w:i/>
+          <w:szCs w:val="28"/>
+          <w:lang w:val="en-US"/>
+        </w:rPr>
+        <w:t>data\</w:t>
+      </w:r>
+      <w:r>
+        <w:rPr>
+          <w:rFonts w:ascii="Arial" w:hAnsi="Arial" w:cs="Arial"/>
+          <w:i/>
+          <w:szCs w:val="28"/>
+          <w:lang w:val="en-US"/>
+        </w:rPr>
+        <w:t>uimpesogamesetuppage2</w:t>
+      </w:r>
+      <w:r>
+        <w:rPr>
+          <w:rFonts w:ascii="Arial" w:hAnsi="Arial" w:cs="Arial"/>
+          <w:i/>
+          <w:szCs w:val="28"/>
+          <w:lang w:val="en-US"/>
+        </w:rPr>
+        <w:t>.xml</w:t>
+      </w:r>
+      <w:r>
+        <w:rPr>
+          <w:rFonts w:ascii="Arial" w:hAnsi="Arial" w:cs="Arial"/>
+          <w:szCs w:val="28"/>
+          <w:lang w:val="en-US"/>
+        </w:rPr>
+        <w:t xml:space="preserve"> files, </w:t>
+      </w:r>
+      <w:r>
+        <w:rPr>
+          <w:rFonts w:ascii="Arial" w:hAnsi="Arial" w:cs="Arial"/>
+          <w:szCs w:val="28"/>
+          <w:lang w:val="en-US"/>
+        </w:rPr>
+        <w:t>where “</w:t>
+      </w:r>
+      <w:r>
+        <w:rPr>
+          <w:rFonts w:ascii="Courier New" w:hAnsi="Courier New" w:cs="Courier New"/>
+          <w:szCs w:val="28"/>
+          <w:lang w:val="en-US"/>
+        </w:rPr>
+        <w:t>X</w:t>
+      </w:r>
+      <w:r>
+        <w:rPr>
+          <w:rFonts w:ascii="Arial" w:hAnsi="Arial" w:cs="Arial"/>
+          <w:szCs w:val="28"/>
+          <w:lang w:val="en-US"/>
+        </w:rPr>
+        <w:t xml:space="preserve">” refers to all player numbers from 1 to 8. </w:t>
+      </w:r>
+      <w:r>
+        <w:rPr>
+          <w:rFonts w:ascii="Arial" w:hAnsi="Arial" w:cs="Arial"/>
+          <w:szCs w:val="28"/>
+          <w:lang w:val="en-US"/>
+        </w:rPr>
+        <w:t xml:space="preserve">You can find versions of those files with the necessary edits in the </w:t>
+      </w:r>
+      <w:r>
+        <w:rPr>
+          <w:rFonts w:ascii="Arial" w:hAnsi="Arial" w:cs="Arial"/>
+          <w:i/>
+          <w:szCs w:val="28"/>
+          <w:lang w:val="en-US"/>
+        </w:rPr>
+        <w:t>Documentation\Examples\Team Limit</w:t>
+      </w:r>
+      <w:r>
+        <w:rPr>
+          <w:rFonts w:ascii="Arial" w:hAnsi="Arial" w:cs="Arial"/>
+          <w:b/>
+          <w:i/>
+          <w:szCs w:val="28"/>
+          <w:lang w:val="en-US"/>
+        </w:rPr>
+        <w:t xml:space="preserve"> </w:t>
+      </w:r>
+      <w:r>
+        <w:rPr>
+          <w:rFonts w:ascii="Arial" w:hAnsi="Arial" w:cs="Arial"/>
+          <w:szCs w:val="28"/>
+          <w:lang w:val="en-US"/>
+        </w:rPr>
+        <w:t>folder in the files included with this release.</w:t>
+      </w:r>
+    </w:p>
+    <w:p>
+      <w:pPr>
+        <w:spacing w:after="0"/>
+        <w:jc w:val="both"/>
+        <w:rPr>
+          <w:rFonts w:ascii="Arial" w:hAnsi="Arial" w:cs="Arial"/>
+          <w:szCs w:val="28"/>
+          <w:lang w:val="en-US"/>
+        </w:rPr>
+      </w:pPr>
+    </w:p>
+    <w:p>
+      <w:pPr>
+        <w:spacing w:after="0"/>
+        <w:jc w:val="both"/>
+        <w:rPr>
+          <w:rFonts w:ascii="Arial" w:hAnsi="Arial" w:cs="Arial"/>
+          <w:szCs w:val="28"/>
+          <w:lang w:val="en-US"/>
+        </w:rPr>
+      </w:pPr>
+      <w:r>
+        <w:rPr>
+          <w:rFonts w:ascii="Arial" w:hAnsi="Arial" w:cs="Arial"/>
+          <w:szCs w:val="28"/>
+          <w:lang w:val="en-US"/>
+        </w:rPr>
+        <w:t>W</w:t>
+      </w:r>
+      <w:r>
+        <w:rPr>
+          <w:rFonts w:ascii="Arial" w:hAnsi="Arial" w:cs="Arial"/>
+          <w:szCs w:val="28"/>
+          <w:lang w:val="en-US"/>
+        </w:rPr>
+        <w:t>hile the new teams work flawlessly in Single Player, in multiplayer, if any player selects any of the new teams, only this player will see what he or she selected correctly, but the game will detect the new team</w:t>
+      </w:r>
+      <w:r>
+        <w:rPr>
+          <w:rFonts w:ascii="Arial" w:hAnsi="Arial" w:cs="Arial"/>
+          <w:szCs w:val="28"/>
+          <w:lang w:val="en-US"/>
+        </w:rPr>
+        <w:t>(s)</w:t>
+      </w:r>
+      <w:r>
+        <w:rPr>
+          <w:rFonts w:ascii="Arial" w:hAnsi="Arial" w:cs="Arial"/>
+          <w:szCs w:val="28"/>
+          <w:lang w:val="en-US"/>
+        </w:rPr>
+        <w:t xml:space="preserve"> correctly once the game starts. Original teams aren't affected by this bug, and it isn't present in Single Player.</w:t>
+      </w:r>
+    </w:p>
+    <w:p>
+      <w:pPr>
+        <w:spacing w:after="0"/>
+        <w:jc w:val="both"/>
+        <w:rPr>
+          <w:rFonts w:ascii="Arial" w:hAnsi="Arial" w:cs="Arial"/>
+          <w:szCs w:val="28"/>
+          <w:lang w:val="en-US"/>
+        </w:rPr>
+      </w:pPr>
+    </w:p>
+    <w:p>
+      <w:pPr>
+        <w:spacing w:after="0"/>
+        <w:jc w:val="both"/>
+        <w:rPr>
+          <w:rFonts w:ascii="Arial" w:hAnsi="Arial" w:cs="Arial"/>
+          <w:szCs w:val="28"/>
+          <w:lang w:val="en-US"/>
+        </w:rPr>
+      </w:pPr>
+    </w:p>
+    <w:p>
+      <w:pPr>
+        <w:spacing w:after="0"/>
+        <w:jc w:val="both"/>
+        <w:rPr>
+          <w:rFonts w:ascii="Arial" w:hAnsi="Arial" w:cs="Arial"/>
+          <w:szCs w:val="28"/>
+          <w:lang w:val="en-US"/>
+        </w:rPr>
+      </w:pPr>
+    </w:p>
+    <w:p>
+      <w:pPr>
+        <w:spacing w:after="0"/>
+        <w:jc w:val="both"/>
+        <w:rPr>
+          <w:rFonts w:ascii="Arial" w:hAnsi="Arial" w:cs="Arial"/>
+          <w:szCs w:val="28"/>
+          <w:lang w:val="en-US"/>
+        </w:rPr>
+      </w:pPr>
+    </w:p>
+    <w:p>
+      <w:pPr>
+        <w:spacing w:after="0"/>
+        <w:jc w:val="both"/>
+        <w:rPr>
+          <w:rFonts w:ascii="Arial" w:hAnsi="Arial" w:cs="Arial"/>
+          <w:szCs w:val="28"/>
+          <w:lang w:val="en-US"/>
+        </w:rPr>
+      </w:pPr>
+    </w:p>
+    <w:p>
+      <w:pPr>
+        <w:spacing w:after="0"/>
+        <w:jc w:val="both"/>
+        <w:rPr>
+          <w:rFonts w:ascii="Arial" w:hAnsi="Arial" w:cs="Arial"/>
+          <w:b/>
+          <w:sz w:val="24"/>
+          <w:szCs w:val="28"/>
+          <w:lang w:val="en-US"/>
+        </w:rPr>
+      </w:pPr>
+      <w:r>
+        <w:rPr>
+          <w:rFonts w:ascii="Arial" w:hAnsi="Arial" w:cs="Arial"/>
+          <w:b/>
+          <w:sz w:val="24"/>
           <w:szCs w:val="28"/>
           <w:lang w:val="en-US"/>
         </w:rPr>
         <w:lastRenderedPageBreak/>
-        <w:t>Besides of those features, the UHC Patch also allows the unhardcoding of additional properties through the use of the UHC Configuration file. For more details and information, please refer to the “UHC Configuration File” document.</w:t>
-      </w:r>
-    </w:p>
-    <w:p>
-      <w:pPr>
-        <w:spacing w:after="0"/>
-        <w:jc w:val="both"/>
-        <w:rPr>
-          <w:rFonts w:ascii="Arial" w:hAnsi="Arial" w:cs="Arial"/>
-          <w:szCs w:val="28"/>
-          <w:lang w:val="en-US"/>
-        </w:rPr>
-      </w:pPr>
-    </w:p>
-    <w:p>
-      <w:pPr>
-        <w:spacing w:after="0"/>
-        <w:jc w:val="both"/>
-        <w:rPr>
-          <w:rFonts w:ascii="Arial" w:hAnsi="Arial" w:cs="Arial"/>
-          <w:szCs w:val="28"/>
-          <w:lang w:val="en-US"/>
-        </w:rPr>
-      </w:pPr>
-    </w:p>
-    <w:p>
-      <w:pPr>
-        <w:spacing w:after="0"/>
-        <w:jc w:val="both"/>
-        <w:rPr>
-          <w:rFonts w:ascii="Arial" w:hAnsi="Arial" w:cs="Arial"/>
-          <w:b/>
-          <w:sz w:val="24"/>
-          <w:szCs w:val="28"/>
-          <w:lang w:val="en-US"/>
-        </w:rPr>
-      </w:pPr>
-      <w:r>
-        <w:rPr>
-          <w:rFonts w:ascii="Arial" w:hAnsi="Arial" w:cs="Arial"/>
-          <w:b/>
-          <w:sz w:val="24"/>
-          <w:szCs w:val="28"/>
-          <w:lang w:val="en-US"/>
-        </w:rPr>
-        <w:t>Notes</w:t>
-      </w:r>
-    </w:p>
-    <w:p>
-      <w:pPr>
-        <w:spacing w:after="0"/>
-        <w:jc w:val="both"/>
-        <w:rPr>
-          <w:rFonts w:ascii="Arial" w:hAnsi="Arial" w:cs="Arial"/>
-          <w:sz w:val="24"/>
-          <w:szCs w:val="28"/>
-          <w:lang w:val="en-US"/>
-        </w:rPr>
-      </w:pPr>
-    </w:p>
-    <w:p>
-      <w:pPr>
-        <w:spacing w:after="0"/>
-        <w:jc w:val="both"/>
-        <w:rPr>
-          <w:rFonts w:ascii="Arial" w:hAnsi="Arial" w:cs="Arial"/>
-          <w:szCs w:val="28"/>
-          <w:lang w:val="en-US"/>
-        </w:rPr>
-      </w:pPr>
-      <w:r>
-        <w:rPr>
-          <w:rFonts w:ascii="Arial" w:hAnsi="Arial" w:cs="Arial"/>
-          <w:szCs w:val="28"/>
-          <w:lang w:val="en-US"/>
-        </w:rPr>
-        <w:t xml:space="preserve">After applying the “Revolution Banners” patch, </w:t>
-      </w:r>
-      <w:r>
-        <w:rPr>
-          <w:rFonts w:ascii="Arial" w:hAnsi="Arial" w:cs="Arial"/>
-          <w:szCs w:val="28"/>
-          <w:lang w:val="en-US"/>
-        </w:rPr>
-        <w:t>the game will l</w:t>
-      </w:r>
-      <w:r>
-        <w:rPr>
-          <w:rFonts w:ascii="Arial" w:hAnsi="Arial" w:cs="Arial"/>
-          <w:szCs w:val="28"/>
-          <w:lang w:val="en-US"/>
-        </w:rPr>
-        <w:t xml:space="preserve">oad the banner for a Revolution </w:t>
-      </w:r>
-      <w:r>
-        <w:rPr>
-          <w:rFonts w:ascii="Arial" w:hAnsi="Arial" w:cs="Arial"/>
-          <w:szCs w:val="28"/>
-          <w:lang w:val="en-US"/>
-        </w:rPr>
-        <w:t>from</w:t>
-      </w:r>
-      <w:r>
-        <w:rPr>
-          <w:rFonts w:ascii="Arial" w:hAnsi="Arial" w:cs="Arial"/>
-          <w:szCs w:val="28"/>
-          <w:lang w:val="en-US"/>
-        </w:rPr>
-        <w:t xml:space="preserve"> the path</w:t>
-      </w:r>
-      <w:r>
-        <w:rPr>
-          <w:rFonts w:ascii="Arial" w:hAnsi="Arial" w:cs="Arial"/>
-          <w:szCs w:val="28"/>
-          <w:lang w:val="en-US"/>
-        </w:rPr>
-        <w:t xml:space="preserve"> </w:t>
+        <w:t>Credits</w:t>
+      </w:r>
+    </w:p>
+    <w:p>
+      <w:pPr>
+        <w:spacing w:after="0"/>
+        <w:jc w:val="both"/>
+        <w:rPr>
+          <w:rFonts w:ascii="Arial" w:hAnsi="Arial" w:cs="Arial"/>
+          <w:sz w:val="24"/>
+          <w:szCs w:val="28"/>
+          <w:lang w:val="en-US"/>
+        </w:rPr>
+      </w:pPr>
+    </w:p>
+    <w:p>
+      <w:pPr>
+        <w:spacing w:after="0"/>
+        <w:jc w:val="both"/>
+        <w:rPr>
+          <w:rFonts w:ascii="Arial" w:hAnsi="Arial" w:cs="Arial"/>
+          <w:szCs w:val="28"/>
+          <w:lang w:val="en-US"/>
+        </w:rPr>
+      </w:pPr>
+      <w:r>
+        <w:rPr>
+          <w:rFonts w:ascii="Arial" w:hAnsi="Arial" w:cs="Arial"/>
+          <w:szCs w:val="28"/>
+          <w:lang w:val="en-US"/>
+        </w:rPr>
+        <w:t xml:space="preserve">Special thanks to </w:t>
+      </w:r>
+      <w:r>
+        <w:rPr>
+          <w:rFonts w:ascii="Arial" w:hAnsi="Arial" w:cs="Arial"/>
+          <w:szCs w:val="28"/>
+          <w:lang w:val="en-US"/>
+        </w:rPr>
+        <w:t>Tilanus Commodor</w:t>
+      </w:r>
+      <w:r>
+        <w:rPr>
+          <w:rFonts w:ascii="Arial" w:hAnsi="Arial" w:cs="Arial"/>
+          <w:szCs w:val="28"/>
+          <w:lang w:val="en-US"/>
+        </w:rPr>
+        <w:t xml:space="preserve"> for providing us with feedback and with the icon that has been used for the patcher; to Adam, for prov</w:t>
+      </w:r>
+      <w:r>
+        <w:rPr>
+          <w:rFonts w:ascii="Arial" w:hAnsi="Arial" w:cs="Arial"/>
+          <w:szCs w:val="28"/>
+          <w:lang w:val="en-US"/>
+        </w:rPr>
+        <w:t xml:space="preserve">iding us his feedback and input; </w:t>
+      </w:r>
+      <w:r>
+        <w:rPr>
+          <w:rFonts w:ascii="Arial" w:hAnsi="Arial" w:cs="Arial"/>
+          <w:szCs w:val="28"/>
+          <w:lang w:val="en-US"/>
+        </w:rPr>
+        <w:t>to JustTesting1234, for providing the code for the</w:t>
+      </w:r>
+      <w:r>
+        <w:rPr>
+          <w:rFonts w:ascii="Arial" w:hAnsi="Arial" w:cs="Arial"/>
+          <w:szCs w:val="28"/>
+          <w:lang w:val="en-US"/>
+        </w:rPr>
+        <w:t xml:space="preserve"> original</w:t>
+      </w:r>
+      <w:r>
+        <w:rPr>
+          <w:rFonts w:ascii="Arial" w:hAnsi="Arial" w:cs="Arial"/>
+          <w:szCs w:val="28"/>
+          <w:lang w:val="en-US"/>
+        </w:rPr>
+        <w:t xml:space="preserve"> mem</w:t>
+      </w:r>
+      <w:r>
+        <w:rPr>
+          <w:rFonts w:ascii="Arial" w:hAnsi="Arial" w:cs="Arial"/>
+          <w:szCs w:val="28"/>
+          <w:lang w:val="en-US"/>
+        </w:rPr>
+        <w:t>ory codecave patching functions and to the ESOC team, for providing us with feedback and for testing the “Team Limit” Patch.</w:t>
+      </w:r>
+    </w:p>
+    <w:p>
+      <w:pPr>
+        <w:rPr>
+          <w:rFonts w:ascii="Arial" w:hAnsi="Arial" w:cs="Arial"/>
+          <w:szCs w:val="28"/>
+          <w:lang w:val="en-US"/>
+        </w:rPr>
+      </w:pPr>
+    </w:p>
+    <w:p>
+      <w:pPr>
+        <w:spacing w:after="0"/>
+        <w:jc w:val="both"/>
+        <w:rPr>
+          <w:rFonts w:ascii="Arial" w:hAnsi="Arial" w:cs="Arial"/>
+          <w:b/>
+          <w:sz w:val="24"/>
+          <w:szCs w:val="28"/>
+          <w:lang w:val="en-US"/>
+        </w:rPr>
+      </w:pPr>
+      <w:r>
+        <w:rPr>
+          <w:rFonts w:ascii="Arial" w:hAnsi="Arial" w:cs="Arial"/>
+          <w:b/>
+          <w:sz w:val="24"/>
+          <w:szCs w:val="28"/>
+          <w:lang w:val="en-US"/>
+        </w:rPr>
+        <w:t>Changelog</w:t>
+      </w:r>
+    </w:p>
+    <w:p>
+      <w:pPr>
+        <w:spacing w:after="0"/>
+        <w:jc w:val="both"/>
+        <w:rPr>
+          <w:rFonts w:ascii="Arial" w:hAnsi="Arial" w:cs="Arial"/>
+          <w:b/>
+          <w:sz w:val="24"/>
+          <w:szCs w:val="28"/>
+          <w:lang w:val="en-US"/>
+        </w:rPr>
+      </w:pPr>
+    </w:p>
+    <w:p>
+      <w:pPr>
+        <w:spacing w:after="0"/>
+        <w:jc w:val="both"/>
+        <w:rPr>
+          <w:rFonts w:ascii="Arial" w:hAnsi="Arial" w:cs="Arial"/>
+          <w:b/>
+          <w:sz w:val="24"/>
+          <w:szCs w:val="28"/>
+          <w:lang w:val="en-US"/>
+        </w:rPr>
+      </w:pPr>
+      <w:r>
+        <w:rPr>
+          <w:rFonts w:ascii="Arial" w:hAnsi="Arial" w:cs="Arial"/>
+          <w:b/>
+          <w:sz w:val="24"/>
+          <w:szCs w:val="28"/>
+          <w:lang w:val="en-US"/>
+        </w:rPr>
+        <w:t>1.7</w:t>
+      </w:r>
+    </w:p>
+    <w:p>
+      <w:pPr>
+        <w:pStyle w:val="PargrafodaLista"/>
+        <w:numPr>
+          <w:ilvl w:val="0"/>
+          <w:numId w:val="10"/>
+        </w:numPr>
+        <w:spacing w:after="0"/>
+        <w:jc w:val="both"/>
+        <w:rPr>
+          <w:rFonts w:ascii="Arial" w:hAnsi="Arial" w:cs="Arial"/>
+          <w:b/>
+          <w:sz w:val="24"/>
+          <w:szCs w:val="28"/>
+          <w:lang w:val="en-US"/>
+        </w:rPr>
+      </w:pPr>
+      <w:r>
+        <w:rPr>
+          <w:rFonts w:ascii="Arial" w:hAnsi="Arial" w:cs="Arial"/>
+          <w:szCs w:val="28"/>
+          <w:lang w:val="en-US"/>
+        </w:rPr>
+        <w:t>The addition of new Native and Asian civilizations no longer causes crashes</w:t>
+      </w:r>
+      <w:r>
+        <w:rPr>
+          <w:rFonts w:ascii="Arial" w:hAnsi="Arial" w:cs="Arial"/>
+          <w:szCs w:val="28"/>
+          <w:lang w:val="en-US"/>
+        </w:rPr>
+        <w:t>. Thanks to Takatmo Yereoc and Hoop Thrower, from AoE3H, for reporting!</w:t>
+      </w:r>
+    </w:p>
+    <w:p>
+      <w:pPr>
+        <w:pStyle w:val="PargrafodaLista"/>
+        <w:numPr>
+          <w:ilvl w:val="0"/>
+          <w:numId w:val="10"/>
+        </w:numPr>
+        <w:spacing w:after="0"/>
+        <w:jc w:val="both"/>
+        <w:rPr>
+          <w:rFonts w:ascii="Arial" w:hAnsi="Arial" w:cs="Arial"/>
+          <w:b/>
+          <w:sz w:val="24"/>
+          <w:szCs w:val="28"/>
+          <w:lang w:val="en-US"/>
+        </w:rPr>
+      </w:pPr>
+      <w:r>
+        <w:rPr>
+          <w:rFonts w:ascii="Arial" w:hAnsi="Arial" w:cs="Arial"/>
+          <w:szCs w:val="28"/>
+          <w:lang w:val="en-US"/>
+        </w:rPr>
+        <w:t xml:space="preserve">The “Fame Restriction” patch option ( “Resource Restriction”, as of UHC 1.7) now </w:t>
+      </w:r>
+      <w:r>
+        <w:rPr>
+          <w:rFonts w:ascii="Arial" w:hAnsi="Arial" w:cs="Arial"/>
+          <w:szCs w:val="28"/>
+          <w:lang w:val="en-US"/>
+        </w:rPr>
+        <w:t>enables the proper displaying of Fame, Experience and Shipment costs in the politician screen and in HC cards</w:t>
+      </w:r>
+    </w:p>
+    <w:p>
+      <w:pPr>
+        <w:pStyle w:val="PargrafodaLista"/>
+        <w:numPr>
+          <w:ilvl w:val="0"/>
+          <w:numId w:val="10"/>
+        </w:numPr>
+        <w:spacing w:after="0"/>
+        <w:jc w:val="both"/>
+        <w:rPr>
+          <w:rFonts w:ascii="Arial" w:hAnsi="Arial" w:cs="Arial"/>
+          <w:b/>
+          <w:sz w:val="24"/>
+          <w:szCs w:val="28"/>
+          <w:lang w:val="en-US"/>
+        </w:rPr>
+      </w:pPr>
+      <w:r>
+        <w:rPr>
+          <w:rFonts w:ascii="Arial" w:hAnsi="Arial" w:cs="Arial"/>
+          <w:szCs w:val="28"/>
+          <w:lang w:val="en-US"/>
+        </w:rPr>
+        <w:t xml:space="preserve">Some changes have been made to the UHC Plugin System API. Make sure to use the latest </w:t>
       </w:r>
       <w:r>
         <w:rPr>
@@ -987,16 +2036,34 @@
           <w:szCs w:val="28"/>
           <w:lang w:val="en-US"/>
         </w:rPr>
-        <w:t>Art\ui\ingame\politicians\REV_banner_&lt;techname&gt;,</w:t>
-      </w:r>
-      <w:r>
-        <w:rPr>
-          <w:rFonts w:ascii="Arial" w:hAnsi="Arial" w:cs="Arial"/>
-          <w:szCs w:val="28"/>
-          <w:lang w:val="en-US"/>
-        </w:rPr>
-        <w:t xml:space="preserve"> in which </w:t>
-      </w:r>
+        <w:t>UHCPlugin.h</w:t>
+      </w:r>
+      <w:r>
+        <w:rPr>
+          <w:rFonts w:ascii="Arial" w:hAnsi="Arial" w:cs="Arial"/>
+          <w:szCs w:val="28"/>
+          <w:lang w:val="en-US"/>
+        </w:rPr>
+        <w:t xml:space="preserve"> hearder file in your plugin projects and refer to the “UHC Plugin System” document for more information</w:t>
+      </w:r>
+    </w:p>
+    <w:p>
+      <w:pPr>
+        <w:pStyle w:val="PargrafodaLista"/>
+        <w:numPr>
+          <w:ilvl w:val="0"/>
+          <w:numId w:val="10"/>
+        </w:numPr>
+        <w:spacing w:after="0"/>
+        <w:jc w:val="both"/>
+        <w:rPr>
+          <w:rFonts w:ascii="Arial" w:hAnsi="Arial" w:cs="Arial"/>
+          <w:b/>
+          <w:sz w:val="24"/>
+          <w:szCs w:val="28"/>
+          <w:lang w:val="en-US"/>
+        </w:rPr>
+      </w:pPr>
       <w:r>
         <w:rPr>
           <w:rFonts w:ascii="Arial" w:hAnsi="Arial" w:cs="Arial"/>
@@ -1004,393 +2071,15 @@
           <w:szCs w:val="28"/>
           <w:lang w:val="en-US"/>
         </w:rPr>
-        <w:t>&lt;techname&gt;</w:t>
-      </w:r>
-      <w:r>
-        <w:rPr>
-          <w:rFonts w:ascii="Arial" w:hAnsi="Arial" w:cs="Arial"/>
-          <w:szCs w:val="28"/>
-          <w:lang w:val="en-US"/>
-        </w:rPr>
-        <w:t xml:space="preserve"> </w:t>
-      </w:r>
-      <w:r>
-        <w:rPr>
-          <w:rFonts w:ascii="Arial" w:hAnsi="Arial" w:cs="Arial"/>
-          <w:szCs w:val="28"/>
-          <w:lang w:val="en-US"/>
-        </w:rPr>
-        <w:t>would be</w:t>
-      </w:r>
-      <w:r>
-        <w:rPr>
-          <w:rFonts w:ascii="Arial" w:hAnsi="Arial" w:cs="Arial"/>
-          <w:szCs w:val="28"/>
-          <w:lang w:val="en-US"/>
-        </w:rPr>
-        <w:t xml:space="preserve"> the name of t</w:t>
-      </w:r>
-      <w:r>
-        <w:rPr>
-          <w:rFonts w:ascii="Arial" w:hAnsi="Arial" w:cs="Arial"/>
-          <w:szCs w:val="28"/>
-          <w:lang w:val="en-US"/>
-        </w:rPr>
-        <w:t>h</w:t>
-      </w:r>
-      <w:r>
-        <w:rPr>
-          <w:rFonts w:ascii="Arial" w:hAnsi="Arial" w:cs="Arial"/>
-          <w:szCs w:val="28"/>
-          <w:lang w:val="en-US"/>
-        </w:rPr>
-        <w:t xml:space="preserve">e technology </w:t>
-      </w:r>
-      <w:r>
-        <w:rPr>
-          <w:rFonts w:ascii="Arial" w:hAnsi="Arial" w:cs="Arial"/>
-          <w:szCs w:val="28"/>
-          <w:lang w:val="en-US"/>
-        </w:rPr>
-        <w:t>used by a</w:t>
-      </w:r>
-      <w:r>
-        <w:rPr>
-          <w:rFonts w:ascii="Arial" w:hAnsi="Arial" w:cs="Arial"/>
-          <w:szCs w:val="28"/>
-          <w:lang w:val="en-US"/>
-        </w:rPr>
-        <w:t xml:space="preserve"> Revolution, without the "XPRevolution" prefix</w:t>
-      </w:r>
-      <w:r>
-        <w:rPr>
-          <w:rFonts w:ascii="Arial" w:hAnsi="Arial" w:cs="Arial"/>
-          <w:szCs w:val="28"/>
-          <w:lang w:val="en-US"/>
-        </w:rPr>
-        <w:t>, but, unlike previous versions of the patch, the original revolutions will retain their original banner paths.</w:t>
-      </w:r>
-    </w:p>
-    <w:p>
-      <w:pPr>
-        <w:spacing w:after="0"/>
-        <w:jc w:val="both"/>
-        <w:rPr>
-          <w:rFonts w:ascii="Arial" w:hAnsi="Arial" w:cs="Arial"/>
-          <w:szCs w:val="28"/>
-          <w:lang w:val="en-US"/>
-        </w:rPr>
-      </w:pPr>
-    </w:p>
-    <w:p>
-      <w:pPr>
-        <w:spacing w:after="0"/>
-        <w:jc w:val="both"/>
-        <w:rPr>
-          <w:rFonts w:ascii="Arial" w:hAnsi="Arial" w:cs="Arial"/>
-          <w:szCs w:val="28"/>
-          <w:lang w:val="en-US"/>
-        </w:rPr>
-      </w:pPr>
-      <w:r>
-        <w:rPr>
-          <w:rFonts w:ascii="Arial" w:hAnsi="Arial" w:cs="Arial"/>
-          <w:szCs w:val="28"/>
-          <w:lang w:val="en-US"/>
-        </w:rPr>
-        <w:t>If</w:t>
-      </w:r>
-      <w:r>
-        <w:rPr>
-          <w:rFonts w:ascii="Arial" w:hAnsi="Arial" w:cs="Arial"/>
-          <w:szCs w:val="28"/>
-          <w:lang w:val="en-US"/>
-        </w:rPr>
-        <w:t xml:space="preserve"> the “</w:t>
-      </w:r>
-      <w:r>
-        <w:rPr>
-          <w:rFonts w:ascii="Arial" w:hAnsi="Arial" w:cs="Arial"/>
-          <w:szCs w:val="28"/>
-          <w:lang w:val="en-US"/>
-        </w:rPr>
-        <w:t>Team Limit</w:t>
-      </w:r>
-      <w:r>
-        <w:rPr>
-          <w:rFonts w:ascii="Arial" w:hAnsi="Arial" w:cs="Arial"/>
-          <w:szCs w:val="28"/>
-          <w:lang w:val="en-US"/>
-        </w:rPr>
-        <w:t>” patch</w:t>
-      </w:r>
-      <w:r>
-        <w:rPr>
-          <w:rFonts w:ascii="Arial" w:hAnsi="Arial" w:cs="Arial"/>
-          <w:szCs w:val="28"/>
-          <w:lang w:val="en-US"/>
-        </w:rPr>
-        <w:t xml:space="preserve"> is applied</w:t>
-      </w:r>
-      <w:r>
-        <w:rPr>
-          <w:rFonts w:ascii="Arial" w:hAnsi="Arial" w:cs="Arial"/>
-          <w:szCs w:val="28"/>
-          <w:lang w:val="en-US"/>
-        </w:rPr>
-        <w:t>,</w:t>
-      </w:r>
-      <w:r>
-        <w:rPr>
-          <w:rFonts w:ascii="Arial" w:hAnsi="Arial" w:cs="Arial"/>
-          <w:szCs w:val="28"/>
-          <w:lang w:val="en-US"/>
-        </w:rPr>
-        <w:t xml:space="preserve"> </w:t>
-      </w:r>
-      <w:r>
-        <w:rPr>
-          <w:rFonts w:ascii="Arial" w:hAnsi="Arial" w:cs="Arial"/>
-          <w:szCs w:val="28"/>
-          <w:lang w:val="en-US"/>
-        </w:rPr>
-        <w:t xml:space="preserve">in order to make </w:t>
-      </w:r>
-      <w:r>
-        <w:rPr>
-          <w:rFonts w:ascii="Arial" w:hAnsi="Arial" w:cs="Arial"/>
-          <w:szCs w:val="28"/>
-          <w:lang w:val="en-US"/>
-        </w:rPr>
-        <w:t>the new</w:t>
-      </w:r>
-      <w:r>
-        <w:rPr>
-          <w:rFonts w:ascii="Arial" w:hAnsi="Arial" w:cs="Arial"/>
-          <w:szCs w:val="28"/>
-          <w:lang w:val="en-US"/>
-        </w:rPr>
-        <w:t xml:space="preserve"> teams options show up in Multiplayer lobbies, you’ll have to add the following xml entries:</w:t>
-      </w:r>
-    </w:p>
-    <w:p>
-      <w:pPr>
-        <w:spacing w:after="0"/>
-        <w:jc w:val="both"/>
-        <w:rPr>
-          <w:rFonts w:ascii="Arial" w:hAnsi="Arial" w:cs="Arial"/>
-          <w:szCs w:val="28"/>
-          <w:lang w:val="en-US"/>
-        </w:rPr>
-      </w:pPr>
-    </w:p>
-    <w:p>
-      <w:pPr>
-        <w:spacing w:after="0"/>
-        <w:jc w:val="both"/>
-        <w:rPr>
-          <w:rFonts w:ascii="Courier New" w:hAnsi="Courier New" w:cs="Courier New"/>
-          <w:szCs w:val="28"/>
-          <w:lang w:val="en-US"/>
-        </w:rPr>
-      </w:pPr>
-      <w:r>
-        <w:rPr>
-          <w:rFonts w:ascii="Courier New" w:hAnsi="Courier New" w:cs="Courier New"/>
-          <w:szCs w:val="28"/>
-          <w:lang w:val="en-US"/>
-        </w:rPr>
-        <w:t xml:space="preserve">                    &lt;dropdown&gt;$$36143$$Team 3&lt;/dropdown&gt;</w:t>
-      </w:r>
-    </w:p>
-    <w:p>
-      <w:pPr>
-        <w:spacing w:after="0"/>
-        <w:jc w:val="both"/>
-        <w:rPr>
-          <w:rFonts w:ascii="Courier New" w:hAnsi="Courier New" w:cs="Courier New"/>
-          <w:szCs w:val="28"/>
-          <w:lang w:val="en-US"/>
-        </w:rPr>
-      </w:pPr>
-      <w:r>
-        <w:rPr>
-          <w:rFonts w:ascii="Courier New" w:hAnsi="Courier New" w:cs="Courier New"/>
-          <w:szCs w:val="28"/>
-          <w:lang w:val="en-US"/>
-        </w:rPr>
-        <w:t xml:space="preserve">                    &lt;dropdown&gt;$$36144$$Team 4&lt;/dropdown&gt;</w:t>
-      </w:r>
-    </w:p>
-    <w:p>
-      <w:pPr>
-        <w:spacing w:after="0"/>
-        <w:jc w:val="both"/>
-        <w:rPr>
-          <w:rFonts w:ascii="Courier New" w:hAnsi="Courier New" w:cs="Courier New"/>
-          <w:szCs w:val="28"/>
-          <w:lang w:val="en-US"/>
-        </w:rPr>
-      </w:pPr>
-    </w:p>
-    <w:p>
-      <w:pPr>
-        <w:spacing w:after="0"/>
-        <w:jc w:val="both"/>
-        <w:rPr>
-          <w:rFonts w:ascii="Arial" w:hAnsi="Arial" w:cs="Arial"/>
-          <w:szCs w:val="28"/>
-          <w:lang w:val="en-US"/>
-        </w:rPr>
-      </w:pPr>
-      <w:r>
-        <w:rPr>
-          <w:rFonts w:ascii="Arial" w:hAnsi="Arial" w:cs="Arial"/>
-          <w:b/>
-          <w:szCs w:val="28"/>
-          <w:lang w:val="en-US"/>
-        </w:rPr>
-        <w:t>After</w:t>
-      </w:r>
-      <w:r>
-        <w:rPr>
-          <w:rFonts w:ascii="Arial" w:hAnsi="Arial" w:cs="Arial"/>
-          <w:szCs w:val="28"/>
-          <w:lang w:val="en-US"/>
-        </w:rPr>
-        <w:t xml:space="preserve"> the following entry:</w:t>
-      </w:r>
-    </w:p>
-    <w:p>
-      <w:pPr>
-        <w:spacing w:after="0"/>
-        <w:jc w:val="both"/>
-        <w:rPr>
-          <w:rFonts w:ascii="Arial" w:hAnsi="Arial" w:cs="Arial"/>
-          <w:szCs w:val="28"/>
-          <w:lang w:val="en-US"/>
-        </w:rPr>
-      </w:pPr>
-    </w:p>
-    <w:p>
-      <w:pPr>
-        <w:spacing w:after="0"/>
-        <w:jc w:val="both"/>
-        <w:rPr>
-          <w:rFonts w:ascii="Courier New" w:hAnsi="Courier New" w:cs="Courier New"/>
-          <w:szCs w:val="28"/>
-          <w:lang w:val="en-US"/>
-        </w:rPr>
-      </w:pPr>
-      <w:r>
-        <w:rPr>
-          <w:rFonts w:ascii="Courier New" w:hAnsi="Courier New" w:cs="Courier New"/>
-          <w:szCs w:val="28"/>
-          <w:lang w:val="en-US"/>
-        </w:rPr>
-        <w:t xml:space="preserve">                    </w:t>
-      </w:r>
-      <w:r>
-        <w:rPr>
-          <w:rFonts w:ascii="Courier New" w:hAnsi="Courier New" w:cs="Courier New"/>
-          <w:szCs w:val="28"/>
-          <w:lang w:val="en-US"/>
-        </w:rPr>
-        <w:t>&lt;dropdown&gt;$$36145$$Team ?&lt;/dropdown&gt;</w:t>
-      </w:r>
-    </w:p>
-    <w:p>
-      <w:pPr>
-        <w:spacing w:after="0"/>
-        <w:jc w:val="both"/>
-        <w:rPr>
-          <w:rFonts w:ascii="Courier New" w:hAnsi="Courier New" w:cs="Courier New"/>
-          <w:szCs w:val="28"/>
-          <w:lang w:val="en-US"/>
-        </w:rPr>
-      </w:pPr>
-    </w:p>
-    <w:p>
-      <w:pPr>
-        <w:spacing w:after="0"/>
-        <w:jc w:val="both"/>
-        <w:rPr>
-          <w:rFonts w:ascii="Arial" w:hAnsi="Arial" w:cs="Arial"/>
-          <w:szCs w:val="28"/>
-          <w:lang w:val="en-US"/>
-        </w:rPr>
-      </w:pPr>
-      <w:r>
-        <w:rPr>
-          <w:rFonts w:ascii="Arial" w:hAnsi="Arial" w:cs="Arial"/>
-          <w:szCs w:val="28"/>
-          <w:lang w:val="en-US"/>
-        </w:rPr>
-        <w:t>In</w:t>
-      </w:r>
-      <w:r>
-        <w:rPr>
-          <w:rFonts w:ascii="Arial" w:hAnsi="Arial" w:cs="Arial"/>
-          <w:szCs w:val="28"/>
-          <w:lang w:val="en-US"/>
-        </w:rPr>
-        <w:t xml:space="preserve"> every </w:t>
-      </w:r>
-      <w:r>
-        <w:rPr>
-          <w:rFonts w:ascii="Courier New" w:hAnsi="Courier New" w:cs="Courier New"/>
-          <w:szCs w:val="28"/>
-          <w:lang w:val="en-US"/>
-        </w:rPr>
-        <w:t>&lt;gadget name="mpsetup-player</w:t>
-      </w:r>
-      <w:r>
-        <w:rPr>
-          <w:rFonts w:ascii="Courier New" w:hAnsi="Courier New" w:cs="Courier New"/>
-          <w:szCs w:val="28"/>
-          <w:lang w:val="en-US"/>
-        </w:rPr>
-        <w:t>X</w:t>
-      </w:r>
-      <w:r>
-        <w:rPr>
-          <w:rFonts w:ascii="Courier New" w:hAnsi="Courier New" w:cs="Courier New"/>
-          <w:szCs w:val="28"/>
-          <w:lang w:val="en-US"/>
-        </w:rPr>
-        <w:t xml:space="preserve">-team" </w:t>
-      </w:r>
-      <w:r>
-        <w:rPr>
-          <w:rFonts w:ascii="Courier New" w:hAnsi="Courier New" w:cs="Courier New"/>
-          <w:szCs w:val="28"/>
-          <w:lang w:val="en-US"/>
-        </w:rPr>
-        <w:t>... &gt;</w:t>
-      </w:r>
-      <w:r>
-        <w:rPr>
-          <w:rFonts w:ascii="Arial" w:hAnsi="Arial" w:cs="Arial"/>
-          <w:szCs w:val="28"/>
-          <w:lang w:val="en-US"/>
-        </w:rPr>
-        <w:t xml:space="preserve"> entry in </w:t>
-      </w:r>
-      <w:r>
-        <w:rPr>
-          <w:rFonts w:ascii="Arial" w:hAnsi="Arial" w:cs="Arial"/>
-          <w:szCs w:val="28"/>
-          <w:lang w:val="en-US"/>
-        </w:rPr>
-        <w:t xml:space="preserve">both of </w:t>
-      </w:r>
-      <w:r>
-        <w:rPr>
-          <w:rFonts w:ascii="Arial" w:hAnsi="Arial" w:cs="Arial"/>
-          <w:szCs w:val="28"/>
-          <w:lang w:val="en-US"/>
-        </w:rPr>
-        <w:t xml:space="preserve">the </w:t>
+        <w:t>customCheats</w:t>
+      </w:r>
+      <w:r>
+        <w:rPr>
+          <w:rFonts w:ascii="Arial" w:hAnsi="Arial" w:cs="Arial"/>
+          <w:szCs w:val="28"/>
+          <w:lang w:val="en-US"/>
+        </w:rPr>
+        <w:t xml:space="preserve"> and </w:t>
       </w:r>
       <w:r>
         <w:rPr>
@@ -1399,374 +2088,18 @@
           <w:szCs w:val="28"/>
           <w:lang w:val="en-US"/>
         </w:rPr>
-        <w:t>data</w:t>
-      </w:r>
-      <w:r>
-        <w:rPr>
-          <w:rFonts w:ascii="Arial" w:hAnsi="Arial" w:cs="Arial"/>
-          <w:i/>
-          <w:szCs w:val="28"/>
-          <w:lang w:val="en-US"/>
-        </w:rPr>
-        <w:t>\</w:t>
-      </w:r>
-      <w:r>
-        <w:rPr>
-          <w:rFonts w:ascii="Arial" w:hAnsi="Arial" w:cs="Arial"/>
-          <w:i/>
-          <w:szCs w:val="28"/>
-          <w:lang w:val="en-US"/>
-        </w:rPr>
-        <w:t>uiMPGameSetupPage.xml</w:t>
-      </w:r>
-      <w:r>
-        <w:rPr>
-          <w:rFonts w:ascii="Arial" w:hAnsi="Arial" w:cs="Arial"/>
-          <w:szCs w:val="28"/>
-          <w:lang w:val="en-US"/>
-        </w:rPr>
-        <w:t xml:space="preserve"> </w:t>
-      </w:r>
-      <w:r>
-        <w:rPr>
-          <w:rFonts w:ascii="Arial" w:hAnsi="Arial" w:cs="Arial"/>
-          <w:szCs w:val="28"/>
-          <w:lang w:val="en-US"/>
-        </w:rPr>
-        <w:t xml:space="preserve">and </w:t>
-      </w:r>
-      <w:r>
-        <w:rPr>
-          <w:rFonts w:ascii="Arial" w:hAnsi="Arial" w:cs="Arial"/>
-          <w:i/>
-          <w:szCs w:val="28"/>
-          <w:lang w:val="en-US"/>
-        </w:rPr>
-        <w:t>data\</w:t>
-      </w:r>
-      <w:r>
-        <w:rPr>
-          <w:rFonts w:ascii="Arial" w:hAnsi="Arial" w:cs="Arial"/>
-          <w:i/>
-          <w:szCs w:val="28"/>
-          <w:lang w:val="en-US"/>
-        </w:rPr>
-        <w:t>uimpesogamesetuppage2</w:t>
-      </w:r>
-      <w:r>
-        <w:rPr>
-          <w:rFonts w:ascii="Arial" w:hAnsi="Arial" w:cs="Arial"/>
-          <w:i/>
-          <w:szCs w:val="28"/>
-          <w:lang w:val="en-US"/>
-        </w:rPr>
-        <w:t>.xml</w:t>
-      </w:r>
-      <w:r>
-        <w:rPr>
-          <w:rFonts w:ascii="Arial" w:hAnsi="Arial" w:cs="Arial"/>
-          <w:szCs w:val="28"/>
-          <w:lang w:val="en-US"/>
-        </w:rPr>
-        <w:t xml:space="preserve"> files, </w:t>
-      </w:r>
-      <w:r>
-        <w:rPr>
-          <w:rFonts w:ascii="Arial" w:hAnsi="Arial" w:cs="Arial"/>
-          <w:szCs w:val="28"/>
-          <w:lang w:val="en-US"/>
-        </w:rPr>
-        <w:t>where “</w:t>
-      </w:r>
-      <w:r>
-        <w:rPr>
-          <w:rFonts w:ascii="Courier New" w:hAnsi="Courier New" w:cs="Courier New"/>
-          <w:szCs w:val="28"/>
-          <w:lang w:val="en-US"/>
-        </w:rPr>
-        <w:t>X</w:t>
-      </w:r>
-      <w:r>
-        <w:rPr>
-          <w:rFonts w:ascii="Arial" w:hAnsi="Arial" w:cs="Arial"/>
-          <w:szCs w:val="28"/>
-          <w:lang w:val="en-US"/>
-        </w:rPr>
-        <w:t xml:space="preserve">” refers to all player numbers from 1 to 8. </w:t>
-      </w:r>
-      <w:r>
-        <w:rPr>
-          <w:rFonts w:ascii="Arial" w:hAnsi="Arial" w:cs="Arial"/>
-          <w:szCs w:val="28"/>
-          <w:lang w:val="en-US"/>
-        </w:rPr>
-        <w:t xml:space="preserve">You can find versions of those files with the necessary edits in the </w:t>
-      </w:r>
-      <w:r>
-        <w:rPr>
-          <w:rFonts w:ascii="Arial" w:hAnsi="Arial" w:cs="Arial"/>
-          <w:i/>
-          <w:szCs w:val="28"/>
-          <w:lang w:val="en-US"/>
-        </w:rPr>
-        <w:t>Documentation\Examples\Team Limit</w:t>
-      </w:r>
-      <w:r>
-        <w:rPr>
-          <w:rFonts w:ascii="Arial" w:hAnsi="Arial" w:cs="Arial"/>
-          <w:b/>
-          <w:i/>
-          <w:szCs w:val="28"/>
-          <w:lang w:val="en-US"/>
-        </w:rPr>
-        <w:t xml:space="preserve"> </w:t>
-      </w:r>
-      <w:r>
-        <w:rPr>
-          <w:rFonts w:ascii="Arial" w:hAnsi="Arial" w:cs="Arial"/>
-          <w:szCs w:val="28"/>
-          <w:lang w:val="en-US"/>
-        </w:rPr>
-        <w:t>folder in the files included with this release.</w:t>
-      </w:r>
-    </w:p>
-    <w:p>
-      <w:pPr>
-        <w:spacing w:after="0"/>
-        <w:jc w:val="both"/>
-        <w:rPr>
-          <w:rFonts w:ascii="Arial" w:hAnsi="Arial" w:cs="Arial"/>
-          <w:szCs w:val="28"/>
-          <w:lang w:val="en-US"/>
-        </w:rPr>
-      </w:pPr>
-    </w:p>
-    <w:p>
-      <w:pPr>
-        <w:spacing w:after="0"/>
-        <w:jc w:val="both"/>
-        <w:rPr>
-          <w:rFonts w:ascii="Arial" w:hAnsi="Arial" w:cs="Arial"/>
-          <w:szCs w:val="28"/>
-          <w:lang w:val="en-US"/>
-        </w:rPr>
-      </w:pPr>
-      <w:r>
-        <w:rPr>
-          <w:rFonts w:ascii="Arial" w:hAnsi="Arial" w:cs="Arial"/>
-          <w:szCs w:val="28"/>
-          <w:lang w:val="en-US"/>
-        </w:rPr>
-        <w:t>W</w:t>
-      </w:r>
-      <w:r>
-        <w:rPr>
-          <w:rFonts w:ascii="Arial" w:hAnsi="Arial" w:cs="Arial"/>
-          <w:szCs w:val="28"/>
-          <w:lang w:val="en-US"/>
-        </w:rPr>
-        <w:t>hile the new teams work flawlessly in Single Player, in multiplayer, if any player selects any of the new teams, only this player will see what he or she selected correctly, but the game will detect the new team</w:t>
-      </w:r>
-      <w:r>
-        <w:rPr>
-          <w:rFonts w:ascii="Arial" w:hAnsi="Arial" w:cs="Arial"/>
-          <w:szCs w:val="28"/>
-          <w:lang w:val="en-US"/>
-        </w:rPr>
-        <w:t>(s)</w:t>
-      </w:r>
-      <w:r>
-        <w:rPr>
-          <w:rFonts w:ascii="Arial" w:hAnsi="Arial" w:cs="Arial"/>
-          <w:szCs w:val="28"/>
-          <w:lang w:val="en-US"/>
-        </w:rPr>
-        <w:t xml:space="preserve"> correctly once the game starts. Original teams aren't affected by this bug, and it isn't present in Single Player.</w:t>
-      </w:r>
-    </w:p>
-    <w:p>
-      <w:pPr>
-        <w:spacing w:after="0"/>
-        <w:jc w:val="both"/>
-        <w:rPr>
-          <w:rFonts w:ascii="Arial" w:hAnsi="Arial" w:cs="Arial"/>
-          <w:szCs w:val="28"/>
-          <w:lang w:val="en-US"/>
-        </w:rPr>
-      </w:pPr>
-    </w:p>
-    <w:p>
-      <w:pPr>
-        <w:spacing w:after="0"/>
-        <w:jc w:val="both"/>
-        <w:rPr>
-          <w:rFonts w:ascii="Arial" w:hAnsi="Arial" w:cs="Arial"/>
-          <w:szCs w:val="28"/>
-          <w:lang w:val="en-US"/>
-        </w:rPr>
-      </w:pPr>
-    </w:p>
-    <w:p>
-      <w:pPr>
-        <w:spacing w:after="0"/>
-        <w:jc w:val="both"/>
-        <w:rPr>
-          <w:rFonts w:ascii="Arial" w:hAnsi="Arial" w:cs="Arial"/>
-          <w:b/>
-          <w:sz w:val="24"/>
-          <w:szCs w:val="28"/>
-          <w:lang w:val="en-US"/>
-        </w:rPr>
-      </w:pPr>
-      <w:r>
-        <w:rPr>
-          <w:rFonts w:ascii="Arial" w:hAnsi="Arial" w:cs="Arial"/>
-          <w:b/>
-          <w:sz w:val="24"/>
-          <w:szCs w:val="28"/>
-          <w:lang w:val="en-US"/>
-        </w:rPr>
-        <w:t>Credits</w:t>
-      </w:r>
-    </w:p>
-    <w:p>
-      <w:pPr>
-        <w:spacing w:after="0"/>
-        <w:jc w:val="both"/>
-        <w:rPr>
-          <w:rFonts w:ascii="Arial" w:hAnsi="Arial" w:cs="Arial"/>
-          <w:sz w:val="24"/>
-          <w:szCs w:val="28"/>
-          <w:lang w:val="en-US"/>
-        </w:rPr>
-      </w:pPr>
-    </w:p>
-    <w:p>
-      <w:pPr>
-        <w:spacing w:after="0"/>
-        <w:jc w:val="both"/>
-        <w:rPr>
-          <w:rFonts w:ascii="Arial" w:hAnsi="Arial" w:cs="Arial"/>
-          <w:szCs w:val="28"/>
-          <w:lang w:val="en-US"/>
-        </w:rPr>
-      </w:pPr>
-      <w:r>
-        <w:rPr>
-          <w:rFonts w:ascii="Arial" w:hAnsi="Arial" w:cs="Arial"/>
-          <w:szCs w:val="28"/>
-          <w:lang w:val="en-US"/>
-        </w:rPr>
-        <w:t xml:space="preserve">Special thanks to </w:t>
-      </w:r>
-      <w:r>
-        <w:rPr>
-          <w:rFonts w:ascii="Arial" w:hAnsi="Arial" w:cs="Arial"/>
-          <w:szCs w:val="28"/>
-          <w:lang w:val="en-US"/>
-        </w:rPr>
-        <w:t>Tilanus Commodor</w:t>
-      </w:r>
-      <w:r>
-        <w:rPr>
-          <w:rFonts w:ascii="Arial" w:hAnsi="Arial" w:cs="Arial"/>
-          <w:szCs w:val="28"/>
-          <w:lang w:val="en-US"/>
-        </w:rPr>
-        <w:t xml:space="preserve"> for providing us with feedback and with the icon that has been used for the patcher; to Adam, for prov</w:t>
-      </w:r>
-      <w:r>
-        <w:rPr>
-          <w:rFonts w:ascii="Arial" w:hAnsi="Arial" w:cs="Arial"/>
-          <w:szCs w:val="28"/>
-          <w:lang w:val="en-US"/>
-        </w:rPr>
-        <w:t xml:space="preserve">iding us his feedback and input; </w:t>
-      </w:r>
-      <w:r>
-        <w:rPr>
-          <w:rFonts w:ascii="Arial" w:hAnsi="Arial" w:cs="Arial"/>
-          <w:szCs w:val="28"/>
-          <w:lang w:val="en-US"/>
-        </w:rPr>
-        <w:t>to JustTesting1234, for providing the code for the</w:t>
-      </w:r>
-      <w:r>
-        <w:rPr>
-          <w:rFonts w:ascii="Arial" w:hAnsi="Arial" w:cs="Arial"/>
-          <w:szCs w:val="28"/>
-          <w:lang w:val="en-US"/>
-        </w:rPr>
-        <w:t xml:space="preserve"> original</w:t>
-      </w:r>
-      <w:r>
-        <w:rPr>
-          <w:rFonts w:ascii="Arial" w:hAnsi="Arial" w:cs="Arial"/>
-          <w:szCs w:val="28"/>
-          <w:lang w:val="en-US"/>
-        </w:rPr>
-        <w:t xml:space="preserve"> mem</w:t>
-      </w:r>
-      <w:r>
-        <w:rPr>
-          <w:rFonts w:ascii="Arial" w:hAnsi="Arial" w:cs="Arial"/>
-          <w:szCs w:val="28"/>
-          <w:lang w:val="en-US"/>
-        </w:rPr>
-        <w:t>ory codecave patching functions and to the ESOC team, for providing us with feedback and for testing the “Team Limit” Patch.</w:t>
-      </w:r>
-    </w:p>
-    <w:p>
-      <w:pPr>
-        <w:spacing w:after="0"/>
-        <w:jc w:val="both"/>
-        <w:rPr>
-          <w:rFonts w:ascii="Arial" w:hAnsi="Arial" w:cs="Arial"/>
-          <w:szCs w:val="28"/>
-          <w:lang w:val="en-US"/>
-        </w:rPr>
-      </w:pPr>
-    </w:p>
-    <w:p>
-      <w:pPr>
-        <w:rPr>
-          <w:rFonts w:ascii="Arial" w:hAnsi="Arial" w:cs="Arial"/>
-          <w:szCs w:val="28"/>
-          <w:lang w:val="en-US"/>
-        </w:rPr>
-      </w:pPr>
-      <w:r>
-        <w:rPr>
-          <w:rFonts w:ascii="Arial" w:hAnsi="Arial" w:cs="Arial"/>
-          <w:szCs w:val="28"/>
-          <w:lang w:val="en-US"/>
-        </w:rPr>
-        <w:br w:type="page"/>
-      </w:r>
-    </w:p>
-    <w:p>
-      <w:pPr>
-        <w:spacing w:after="0"/>
-        <w:jc w:val="both"/>
-        <w:rPr>
-          <w:rFonts w:ascii="Arial" w:hAnsi="Arial" w:cs="Arial"/>
-          <w:b/>
-          <w:sz w:val="24"/>
-          <w:szCs w:val="28"/>
-          <w:lang w:val="en-US"/>
-        </w:rPr>
-      </w:pPr>
-      <w:r>
-        <w:rPr>
-          <w:rFonts w:ascii="Arial" w:hAnsi="Arial" w:cs="Arial"/>
-          <w:b/>
-          <w:sz w:val="24"/>
-          <w:szCs w:val="28"/>
-          <w:lang w:val="en-US"/>
-        </w:rPr>
-        <w:lastRenderedPageBreak/>
-        <w:t>Changelog</w:t>
-      </w:r>
+        <w:t>customSyscalls</w:t>
+      </w:r>
+      <w:r>
+        <w:rPr>
+          <w:rFonts w:ascii="Arial" w:hAnsi="Arial" w:cs="Arial"/>
+          <w:szCs w:val="28"/>
+          <w:lang w:val="en-US"/>
+        </w:rPr>
+        <w:t xml:space="preserve"> settings are no longer removed from the Configuration File by the Patcher after patching an executable.</w:t>
+      </w:r>
+      <w:bookmarkStart w:id="0" w:name="_GoBack"/>
+      <w:bookmarkEnd w:id="0"/>
     </w:p>
     <w:p>
       <w:pPr>
@@ -2180,6 +2513,7 @@
           <w:szCs w:val="28"/>
           <w:lang w:val="en-US"/>
         </w:rPr>
+        <w:lastRenderedPageBreak/>
         <w:t>The patcher now has a proper graphical user interface</w:t>
       </w:r>
     </w:p>
@@ -2338,6 +2672,19 @@
           <w:lang w:val="en-US"/>
         </w:rPr>
       </w:pPr>
+    </w:p>
+    <w:p>
+      <w:pPr>
+        <w:spacing w:after="0"/>
+        <w:jc w:val="both"/>
+        <w:rPr>
+          <w:rFonts w:ascii="Arial" w:hAnsi="Arial" w:cs="Arial"/>
+          <w:b/>
+          <w:sz w:val="24"/>
+          <w:szCs w:val="28"/>
+          <w:lang w:val="en-US"/>
+        </w:rPr>
+      </w:pPr>
       <w:r>
         <w:rPr>
           <w:rFonts w:ascii="Arial" w:hAnsi="Arial" w:cs="Arial"/>
@@ -2420,46 +2767,37 @@
     </w:p>
     <w:p>
       <w:pPr>
-        <w:rPr>
-          <w:rFonts w:ascii="Arial" w:hAnsi="Arial" w:cs="Arial"/>
-          <w:b/>
-          <w:sz w:val="24"/>
-          <w:szCs w:val="28"/>
-          <w:lang w:val="en-US"/>
-        </w:rPr>
-      </w:pPr>
-      <w:r>
-        <w:rPr>
-          <w:rFonts w:ascii="Arial" w:hAnsi="Arial" w:cs="Arial"/>
-          <w:b/>
-          <w:sz w:val="24"/>
-          <w:szCs w:val="28"/>
-          <w:lang w:val="en-US"/>
-        </w:rPr>
-        <w:br w:type="page"/>
-      </w:r>
-    </w:p>
-    <w:p>
-      <w:pPr>
-        <w:spacing w:after="0"/>
-        <w:jc w:val="both"/>
-        <w:rPr>
-          <w:rFonts w:ascii="Arial" w:hAnsi="Arial" w:cs="Arial"/>
-          <w:b/>
-          <w:sz w:val="24"/>
-          <w:szCs w:val="28"/>
-          <w:lang w:val="en-US"/>
-        </w:rPr>
-      </w:pPr>
-      <w:r>
-        <w:rPr>
-          <w:rFonts w:ascii="Arial" w:hAnsi="Arial" w:cs="Arial"/>
-          <w:b/>
-          <w:sz w:val="24"/>
-          <w:szCs w:val="28"/>
-          <w:lang w:val="en-US"/>
-        </w:rPr>
-        <w:lastRenderedPageBreak/>
+        <w:spacing w:after="0"/>
+        <w:jc w:val="both"/>
+        <w:rPr>
+          <w:rFonts w:ascii="Arial" w:hAnsi="Arial" w:cs="Arial"/>
+          <w:b/>
+          <w:sz w:val="24"/>
+          <w:szCs w:val="28"/>
+          <w:lang w:val="en-US"/>
+        </w:rPr>
+      </w:pPr>
+    </w:p>
+    <w:p>
+      <w:pPr>
+        <w:spacing w:after="0"/>
+        <w:jc w:val="both"/>
+        <w:rPr>
+          <w:rFonts w:ascii="Arial" w:hAnsi="Arial" w:cs="Arial"/>
+          <w:b/>
+          <w:sz w:val="24"/>
+          <w:szCs w:val="28"/>
+          <w:lang w:val="en-US"/>
+        </w:rPr>
+      </w:pPr>
+      <w:r>
+        <w:rPr>
+          <w:rFonts w:ascii="Arial" w:hAnsi="Arial" w:cs="Arial"/>
+          <w:b/>
+          <w:sz w:val="24"/>
+          <w:szCs w:val="28"/>
+          <w:lang w:val="en-US"/>
+        </w:rPr>
         <w:t>1.3</w:t>
       </w:r>
     </w:p>
@@ -2860,8 +3198,8 @@
 </file>
 
 <file path=word/endnotes.xml><?xml version="1.0" encoding="utf-8"?>
-<w:endnotes xmlns:ve="http://schemas.openxmlformats.org/markup-compatibility/2006" xmlns:o="urn:schemas-microsoft-com:office:office" xmlns:r="http://schemas.openxmlformats.org/officeDocument/2006/relationships" xmlns:m="http://schemas.openxmlformats.org/officeDocument/2006/math" xmlns:v="urn:schemas-microsoft-com:vml" xmlns:wp="http://schemas.openxmlformats.org/drawingml/2006/wordprocessingDrawing" xmlns:w10="urn:schemas-microsoft-com:office:word" xmlns:w="http://schemas.openxmlformats.org/wordprocessingml/2006/main" xmlns:wne="http://schemas.microsoft.com/office/word/2006/wordml">
-  <w:endnote w:type="separator" w:id="0">
+<w:endnotes xmlns:wpc="http://schemas.microsoft.com/office/word/2010/wordprocessingCanvas" xmlns:mc="http://schemas.openxmlformats.org/markup-compatibility/2006" xmlns:o="urn:schemas-microsoft-com:office:office" xmlns:r="http://schemas.openxmlformats.org/officeDocument/2006/relationships" xmlns:m="http://schemas.openxmlformats.org/officeDocument/2006/math" xmlns:v="urn:schemas-microsoft-com:vml" xmlns:wp14="http://schemas.microsoft.com/office/word/2010/wordprocessingDrawing" xmlns:wp="http://schemas.openxmlformats.org/drawingml/2006/wordprocessingDrawing" xmlns:w10="urn:schemas-microsoft-com:office:word" xmlns:w="http://schemas.openxmlformats.org/wordprocessingml/2006/main" xmlns:w14="http://schemas.microsoft.com/office/word/2010/wordml" xmlns:w15="http://schemas.microsoft.com/office/word/2012/wordml" xmlns:wpg="http://schemas.microsoft.com/office/word/2010/wordprocessingGroup" xmlns:wpi="http://schemas.microsoft.com/office/word/2010/wordprocessingInk" xmlns:wne="http://schemas.microsoft.com/office/word/2006/wordml" xmlns:wps="http://schemas.microsoft.com/office/word/2010/wordprocessingShape" mc:Ignorable="w14 w15 wp14">
+  <w:endnote w:type="separator" w:id="-1">
     <w:p>
       <w:pPr>
         <w:spacing w:after="0" w:line="240" w:lineRule="auto"/>
@@ -2871,7 +3209,7 @@
       </w:r>
     </w:p>
   </w:endnote>
-  <w:endnote w:type="continuationSeparator" w:id="1">
+  <w:endnote w:type="continuationSeparator" w:id="0">
     <w:p>
       <w:pPr>
         <w:spacing w:after="0" w:line="240" w:lineRule="auto"/>
@@ -2885,8 +3223,8 @@
 </file>
 
 <file path=word/footnotes.xml><?xml version="1.0" encoding="utf-8"?>
-<w:footnotes xmlns:ve="http://schemas.openxmlformats.org/markup-compatibility/2006" xmlns:o="urn:schemas-microsoft-com:office:office" xmlns:r="http://schemas.openxmlformats.org/officeDocument/2006/relationships" xmlns:m="http://schemas.openxmlformats.org/officeDocument/2006/math" xmlns:v="urn:schemas-microsoft-com:vml" xmlns:wp="http://schemas.openxmlformats.org/drawingml/2006/wordprocessingDrawing" xmlns:w10="urn:schemas-microsoft-com:office:word" xmlns:w="http://schemas.openxmlformats.org/wordprocessingml/2006/main" xmlns:wne="http://schemas.microsoft.com/office/word/2006/wordml">
-  <w:footnote w:type="separator" w:id="0">
+<w:footnotes xmlns:wpc="http://schemas.microsoft.com/office/word/2010/wordprocessingCanvas" xmlns:mc="http://schemas.openxmlformats.org/markup-compatibility/2006" xmlns:o="urn:schemas-microsoft-com:office:office" xmlns:r="http://schemas.openxmlformats.org/officeDocument/2006/relationships" xmlns:m="http://schemas.openxmlformats.org/officeDocument/2006/math" xmlns:v="urn:schemas-microsoft-com:vml" xmlns:wp14="http://schemas.microsoft.com/office/word/2010/wordprocessingDrawing" xmlns:wp="http://schemas.openxmlformats.org/drawingml/2006/wordprocessingDrawing" xmlns:w10="urn:schemas-microsoft-com:office:word" xmlns:w="http://schemas.openxmlformats.org/wordprocessingml/2006/main" xmlns:w14="http://schemas.microsoft.com/office/word/2010/wordml" xmlns:w15="http://schemas.microsoft.com/office/word/2012/wordml" xmlns:wpg="http://schemas.microsoft.com/office/word/2010/wordprocessingGroup" xmlns:wpi="http://schemas.microsoft.com/office/word/2010/wordprocessingInk" xmlns:wne="http://schemas.microsoft.com/office/word/2006/wordml" xmlns:wps="http://schemas.microsoft.com/office/word/2010/wordprocessingShape" mc:Ignorable="w14 w15 wp14">
+  <w:footnote w:type="separator" w:id="-1">
     <w:p>
       <w:pPr>
         <w:spacing w:after="0" w:line="240" w:lineRule="auto"/>
@@ -2896,7 +3234,7 @@
       </w:r>
     </w:p>
   </w:footnote>
-  <w:footnote w:type="continuationSeparator" w:id="1">
+  <w:footnote w:type="continuationSeparator" w:id="0">
     <w:p>
       <w:pPr>
         <w:spacing w:after="0" w:line="240" w:lineRule="auto"/>
@@ -2910,7 +3248,7 @@
 </file>
 
 <file path=word/numbering.xml><?xml version="1.0" encoding="utf-8"?>
-<w:numbering xmlns:ve="http://schemas.openxmlformats.org/markup-compatibility/2006" xmlns:o="urn:schemas-microsoft-com:office:office" xmlns:r="http://schemas.openxmlformats.org/officeDocument/2006/relationships" xmlns:m="http://schemas.openxmlformats.org/officeDocument/2006/math" xmlns:v="urn:schemas-microsoft-com:vml" xmlns:wp="http://schemas.openxmlformats.org/drawingml/2006/wordprocessingDrawing" xmlns:w10="urn:schemas-microsoft-com:office:word" xmlns:w="http://schemas.openxmlformats.org/wordprocessingml/2006/main" xmlns:wne="http://schemas.microsoft.com/office/word/2006/wordml">
+<w:numbering xmlns:wpc="http://schemas.microsoft.com/office/word/2010/wordprocessingCanvas" xmlns:mc="http://schemas.openxmlformats.org/markup-compatibility/2006" xmlns:o="urn:schemas-microsoft-com:office:office" xmlns:r="http://schemas.openxmlformats.org/officeDocument/2006/relationships" xmlns:m="http://schemas.openxmlformats.org/officeDocument/2006/math" xmlns:v="urn:schemas-microsoft-com:vml" xmlns:wp14="http://schemas.microsoft.com/office/word/2010/wordprocessingDrawing" xmlns:wp="http://schemas.openxmlformats.org/drawingml/2006/wordprocessingDrawing" xmlns:w10="urn:schemas-microsoft-com:office:word" xmlns:w="http://schemas.openxmlformats.org/wordprocessingml/2006/main" xmlns:w14="http://schemas.microsoft.com/office/word/2010/wordml" xmlns:w15="http://schemas.microsoft.com/office/word/2012/wordml" xmlns:wpg="http://schemas.microsoft.com/office/word/2010/wordprocessingGroup" xmlns:wpi="http://schemas.microsoft.com/office/word/2010/wordprocessingInk" xmlns:wne="http://schemas.microsoft.com/office/word/2006/wordml" xmlns:wps="http://schemas.microsoft.com/office/word/2010/wordprocessingShape" mc:Ignorable="w14 w15 wp14">
   <w:abstractNum w:abstractNumId="0">
     <w:nsid w:val="07864ACE"/>
     <w:multiLevelType w:val="hybridMultilevel"/>
@@ -3822,6 +4160,120 @@
     </w:lvl>
   </w:abstractNum>
   <w:abstractNum w:abstractNumId="8">
+    <w:nsid w:val="72D7698C"/>
+    <w:multiLevelType w:val="hybridMultilevel"/>
+    <w:tmpl w:val="9FE46FA8"/>
+    <w:lvl w:ilvl="0" w:tplc="DFBE405E">
+      <w:start w:val="1"/>
+      <w:numFmt w:val="bullet"/>
+      <w:lvlText w:val=""/>
+      <w:lvlJc w:val="left"/>
+      <w:pPr>
+        <w:ind w:left="720" w:hanging="360"/>
+      </w:pPr>
+      <w:rPr>
+        <w:rFonts w:ascii="Symbol" w:hAnsi="Symbol" w:hint="default"/>
+        <w:sz w:val="22"/>
+      </w:rPr>
+    </w:lvl>
+    <w:lvl w:ilvl="1" w:tplc="04160003" w:tentative="1">
+      <w:start w:val="1"/>
+      <w:numFmt w:val="bullet"/>
+      <w:lvlText w:val="o"/>
+      <w:lvlJc w:val="left"/>
+      <w:pPr>
+        <w:ind w:left="1440" w:hanging="360"/>
+      </w:pPr>
+      <w:rPr>
+        <w:rFonts w:ascii="Courier New" w:hAnsi="Courier New" w:cs="Courier New" w:hint="default"/>
+      </w:rPr>
+    </w:lvl>
+    <w:lvl w:ilvl="2" w:tplc="04160005" w:tentative="1">
+      <w:start w:val="1"/>
+      <w:numFmt w:val="bullet"/>
+      <w:lvlText w:val=""/>
+      <w:lvlJc w:val="left"/>
+      <w:pPr>
+        <w:ind w:left="2160" w:hanging="360"/>
+      </w:pPr>
+      <w:rPr>
+        <w:rFonts w:ascii="Wingdings" w:hAnsi="Wingdings" w:hint="default"/>
+      </w:rPr>
+    </w:lvl>
+    <w:lvl w:ilvl="3" w:tplc="04160001" w:tentative="1">
+      <w:start w:val="1"/>
+      <w:numFmt w:val="bullet"/>
+      <w:lvlText w:val=""/>
+      <w:lvlJc w:val="left"/>
+      <w:pPr>
+        <w:ind w:left="2880" w:hanging="360"/>
+      </w:pPr>
+      <w:rPr>
+        <w:rFonts w:ascii="Symbol" w:hAnsi="Symbol" w:hint="default"/>
+      </w:rPr>
+    </w:lvl>
+    <w:lvl w:ilvl="4" w:tplc="04160003" w:tentative="1">
+      <w:start w:val="1"/>
+      <w:numFmt w:val="bullet"/>
+      <w:lvlText w:val="o"/>
+      <w:lvlJc w:val="left"/>
+      <w:pPr>
+        <w:ind w:left="3600" w:hanging="360"/>
+      </w:pPr>
+      <w:rPr>
+        <w:rFonts w:ascii="Courier New" w:hAnsi="Courier New" w:cs="Courier New" w:hint="default"/>
+      </w:rPr>
+    </w:lvl>
+    <w:lvl w:ilvl="5" w:tplc="04160005" w:tentative="1">
+      <w:start w:val="1"/>
+      <w:numFmt w:val="bullet"/>
+      <w:lvlText w:val=""/>
+      <w:lvlJc w:val="left"/>
+      <w:pPr>
+        <w:ind w:left="4320" w:hanging="360"/>
+      </w:pPr>
+      <w:rPr>
+        <w:rFonts w:ascii="Wingdings" w:hAnsi="Wingdings" w:hint="default"/>
+      </w:rPr>
+    </w:lvl>
+    <w:lvl w:ilvl="6" w:tplc="04160001" w:tentative="1">
+      <w:start w:val="1"/>
+      <w:numFmt w:val="bullet"/>
+      <w:lvlText w:val=""/>
+      <w:lvlJc w:val="left"/>
+      <w:pPr>
+        <w:ind w:left="5040" w:hanging="360"/>
+      </w:pPr>
+      <w:rPr>
+        <w:rFonts w:ascii="Symbol" w:hAnsi="Symbol" w:hint="default"/>
+      </w:rPr>
+    </w:lvl>
+    <w:lvl w:ilvl="7" w:tplc="04160003" w:tentative="1">
+      <w:start w:val="1"/>
+      <w:numFmt w:val="bullet"/>
+      <w:lvlText w:val="o"/>
+      <w:lvlJc w:val="left"/>
+      <w:pPr>
+        <w:ind w:left="5760" w:hanging="360"/>
+      </w:pPr>
+      <w:rPr>
+        <w:rFonts w:ascii="Courier New" w:hAnsi="Courier New" w:cs="Courier New" w:hint="default"/>
+      </w:rPr>
+    </w:lvl>
+    <w:lvl w:ilvl="8" w:tplc="04160005" w:tentative="1">
+      <w:start w:val="1"/>
+      <w:numFmt w:val="bullet"/>
+      <w:lvlText w:val=""/>
+      <w:lvlJc w:val="left"/>
+      <w:pPr>
+        <w:ind w:left="6480" w:hanging="360"/>
+      </w:pPr>
+      <w:rPr>
+        <w:rFonts w:ascii="Wingdings" w:hAnsi="Wingdings" w:hint="default"/>
+      </w:rPr>
+    </w:lvl>
+  </w:abstractNum>
+  <w:abstractNum w:abstractNumId="9">
     <w:nsid w:val="776A7477"/>
     <w:multiLevelType w:val="hybridMultilevel"/>
     <w:tmpl w:val="E26CE810"/>
@@ -3951,7 +4403,7 @@
     <w:abstractNumId w:val="3"/>
   </w:num>
   <w:num w:numId="6">
-    <w:abstractNumId w:val="8"/>
+    <w:abstractNumId w:val="9"/>
   </w:num>
   <w:num w:numId="7">
     <w:abstractNumId w:val="2"/>
@@ -3962,11 +4414,14 @@
   <w:num w:numId="9">
     <w:abstractNumId w:val="6"/>
   </w:num>
+  <w:num w:numId="10">
+    <w:abstractNumId w:val="8"/>
+  </w:num>
 </w:numbering>
 </file>
 
 <file path=word/styles.xml><?xml version="1.0" encoding="utf-8"?>
-<w:styles xmlns:r="http://schemas.openxmlformats.org/officeDocument/2006/relationships" xmlns:w="http://schemas.openxmlformats.org/wordprocessingml/2006/main">
+<w:styles xmlns:mc="http://schemas.openxmlformats.org/markup-compatibility/2006" xmlns:r="http://schemas.openxmlformats.org/officeDocument/2006/relationships" xmlns:w="http://schemas.openxmlformats.org/wordprocessingml/2006/main" xmlns:w14="http://schemas.microsoft.com/office/word/2010/wordml" xmlns:w15="http://schemas.microsoft.com/office/word/2012/wordml" mc:Ignorable="w14 w15">
   <w:docDefaults>
     <w:rPrDefault>
       <w:rPr>
@@ -3982,144 +4437,378 @@
       </w:pPr>
     </w:pPrDefault>
   </w:docDefaults>
-  <w:latentStyles w:defLockedState="0" w:defUIPriority="99" w:defSemiHidden="1" w:defUnhideWhenUsed="1" w:defQFormat="0" w:count="267">
-    <w:lsdException w:name="Normal" w:semiHidden="0" w:uiPriority="0" w:unhideWhenUsed="0" w:qFormat="1"/>
-    <w:lsdException w:name="heading 1" w:semiHidden="0" w:uiPriority="9" w:unhideWhenUsed="0" w:qFormat="1"/>
-    <w:lsdException w:name="heading 2" w:uiPriority="9" w:qFormat="1"/>
-    <w:lsdException w:name="heading 3" w:uiPriority="9" w:qFormat="1"/>
-    <w:lsdException w:name="heading 4" w:uiPriority="9" w:qFormat="1"/>
-    <w:lsdException w:name="heading 5" w:uiPriority="9" w:qFormat="1"/>
-    <w:lsdException w:name="heading 6" w:uiPriority="9" w:qFormat="1"/>
-    <w:lsdException w:name="heading 7" w:uiPriority="9" w:qFormat="1"/>
-    <w:lsdException w:name="heading 8" w:uiPriority="9" w:qFormat="1"/>
-    <w:lsdException w:name="heading 9" w:uiPriority="9" w:qFormat="1"/>
-    <w:lsdException w:name="toc 1" w:uiPriority="39"/>
-    <w:lsdException w:name="toc 2" w:uiPriority="39"/>
-    <w:lsdException w:name="toc 3" w:uiPriority="39"/>
-    <w:lsdException w:name="toc 4" w:uiPriority="39"/>
-    <w:lsdException w:name="toc 5" w:uiPriority="39"/>
-    <w:lsdException w:name="toc 6" w:uiPriority="39"/>
-    <w:lsdException w:name="toc 7" w:uiPriority="39"/>
-    <w:lsdException w:name="toc 8" w:uiPriority="39"/>
-    <w:lsdException w:name="toc 9" w:uiPriority="39"/>
-    <w:lsdException w:name="caption" w:uiPriority="35" w:qFormat="1"/>
-    <w:lsdException w:name="Title" w:semiHidden="0" w:uiPriority="10" w:unhideWhenUsed="0" w:qFormat="1"/>
-    <w:lsdException w:name="Default Paragraph Font" w:uiPriority="1"/>
-    <w:lsdException w:name="Subtitle" w:semiHidden="0" w:uiPriority="11" w:unhideWhenUsed="0" w:qFormat="1"/>
-    <w:lsdException w:name="Strong" w:semiHidden="0" w:uiPriority="22" w:unhideWhenUsed="0" w:qFormat="1"/>
-    <w:lsdException w:name="Emphasis" w:semiHidden="0" w:uiPriority="20" w:unhideWhenUsed="0" w:qFormat="1"/>
-    <w:lsdException w:name="Table Grid" w:semiHidden="0" w:uiPriority="59" w:unhideWhenUsed="0"/>
-    <w:lsdException w:name="Placeholder Text" w:unhideWhenUsed="0"/>
-    <w:lsdException w:name="No Spacing" w:semiHidden="0" w:uiPriority="1" w:unhideWhenUsed="0" w:qFormat="1"/>
-    <w:lsdException w:name="Light Shading" w:semiHidden="0" w:uiPriority="60" w:unhideWhenUsed="0"/>
-    <w:lsdException w:name="Light List" w:semiHidden="0" w:uiPriority="61" w:unhideWhenUsed="0"/>
-    <w:lsdException w:name="Light Grid" w:semiHidden="0" w:uiPriority="62" w:unhideWhenUsed="0"/>
-    <w:lsdException w:name="Medium Shading 1" w:semiHidden="0" w:uiPriority="63" w:unhideWhenUsed="0"/>
-    <w:lsdException w:name="Medium Shading 2" w:semiHidden="0" w:uiPriority="64" w:unhideWhenUsed="0"/>
-    <w:lsdException w:name="Medium List 1" w:semiHidden="0" w:uiPriority="65" w:unhideWhenUsed="0"/>
-    <w:lsdException w:name="Medium List 2" w:semiHidden="0" w:uiPriority="66" w:unhideWhenUsed="0"/>
-    <w:lsdException w:name="Medium Grid 1" w:semiHidden="0" w:uiPriority="67" w:unhideWhenUsed="0"/>
-    <w:lsdException w:name="Medium Grid 2" w:semiHidden="0" w:uiPriority="68" w:unhideWhenUsed="0"/>
-    <w:lsdException w:name="Medium Grid 3" w:semiHidden="0" w:uiPriority="69" w:unhideWhenUsed="0"/>
-    <w:lsdException w:name="Dark List" w:semiHidden="0" w:uiPriority="70" w:unhideWhenUsed="0"/>
-    <w:lsdException w:name="Colorful Shading" w:semiHidden="0" w:uiPriority="71" w:unhideWhenUsed="0"/>
-    <w:lsdException w:name="Colorful List" w:semiHidden="0" w:uiPriority="72" w:unhideWhenUsed="0"/>
-    <w:lsdException w:name="Colorful Grid" w:semiHidden="0" w:uiPriority="73" w:unhideWhenUsed="0"/>
-    <w:lsdException w:name="Light Shading Accent 1" w:semiHidden="0" w:uiPriority="60" w:unhideWhenUsed="0"/>
-    <w:lsdException w:name="Light List Accent 1" w:semiHidden="0" w:uiPriority="61" w:unhideWhenUsed="0"/>
-    <w:lsdException w:name="Light Grid Accent 1" w:semiHidden="0" w:uiPriority="62" w:unhideWhenUsed="0"/>
-    <w:lsdException w:name="Medium Shading 1 Accent 1" w:semiHidden="0" w:uiPriority="63" w:unhideWhenUsed="0"/>
-    <w:lsdException w:name="Medium Shading 2 Accent 1" w:semiHidden="0" w:uiPriority="64" w:unhideWhenUsed="0"/>
-    <w:lsdException w:name="Medium List 1 Accent 1" w:semiHidden="0" w:uiPriority="65" w:unhideWhenUsed="0"/>
-    <w:lsdException w:name="Revision" w:unhideWhenUsed="0"/>
-    <w:lsdException w:name="List Paragraph" w:semiHidden="0" w:uiPriority="34" w:unhideWhenUsed="0" w:qFormat="1"/>
-    <w:lsdException w:name="Quote" w:semiHidden="0" w:uiPriority="29" w:unhideWhenUsed="0" w:qFormat="1"/>
-    <w:lsdException w:name="Intense Quote" w:semiHidden="0" w:uiPriority="30" w:unhideWhenUsed="0" w:qFormat="1"/>
-    <w:lsdException w:name="Medium List 2 Accent 1" w:semiHidden="0" w:uiPriority="66" w:unhideWhenUsed="0"/>
-    <w:lsdException w:name="Medium Grid 1 Accent 1" w:semiHidden="0" w:uiPriority="67" w:unhideWhenUsed="0"/>
-    <w:lsdException w:name="Medium Grid 2 Accent 1" w:semiHidden="0" w:uiPriority="68" w:unhideWhenUsed="0"/>
-    <w:lsdException w:name="Medium Grid 3 Accent 1" w:semiHidden="0" w:uiPriority="69" w:unhideWhenUsed="0"/>
-    <w:lsdException w:name="Dark List Accent 1" w:semiHidden="0" w:uiPriority="70" w:unhideWhenUsed="0"/>
-    <w:lsdException w:name="Colorful Shading Accent 1" w:semiHidden="0" w:uiPriority="71" w:unhideWhenUsed="0"/>
-    <w:lsdException w:name="Colorful List Accent 1" w:semiHidden="0" w:uiPriority="72" w:unhideWhenUsed="0"/>
-    <w:lsdException w:name="Colorful Grid Accent 1" w:semiHidden="0" w:uiPriority="73" w:unhideWhenUsed="0"/>
-    <w:lsdException w:name="Light Shading Accent 2" w:semiHidden="0" w:uiPriority="60" w:unhideWhenUsed="0"/>
-    <w:lsdException w:name="Light List Accent 2" w:semiHidden="0" w:uiPriority="61" w:unhideWhenUsed="0"/>
-    <w:lsdException w:name="Light Grid Accent 2" w:semiHidden="0" w:uiPriority="62" w:unhideWhenUsed="0"/>
-    <w:lsdException w:name="Medium Shading 1 Accent 2" w:semiHidden="0" w:uiPriority="63" w:unhideWhenUsed="0"/>
-    <w:lsdException w:name="Medium Shading 2 Accent 2" w:semiHidden="0" w:uiPriority="64" w:unhideWhenUsed="0"/>
-    <w:lsdException w:name="Medium List 1 Accent 2" w:semiHidden="0" w:uiPriority="65" w:unhideWhenUsed="0"/>
-    <w:lsdException w:name="Medium List 2 Accent 2" w:semiHidden="0" w:uiPriority="66" w:unhideWhenUsed="0"/>
-    <w:lsdException w:name="Medium Grid 1 Accent 2" w:semiHidden="0" w:uiPriority="67" w:unhideWhenUsed="0"/>
-    <w:lsdException w:name="Medium Grid 2 Accent 2" w:semiHidden="0" w:uiPriority="68" w:unhideWhenUsed="0"/>
-    <w:lsdException w:name="Medium Grid 3 Accent 2" w:semiHidden="0" w:uiPriority="69" w:unhideWhenUsed="0"/>
-    <w:lsdException w:name="Dark List Accent 2" w:semiHidden="0" w:uiPriority="70" w:unhideWhenUsed="0"/>
-    <w:lsdException w:name="Colorful Shading Accent 2" w:semiHidden="0" w:uiPriority="71" w:unhideWhenUsed="0"/>
-    <w:lsdException w:name="Colorful List Accent 2" w:semiHidden="0" w:uiPriority="72" w:unhideWhenUsed="0"/>
-    <w:lsdException w:name="Colorful Grid Accent 2" w:semiHidden="0" w:uiPriority="73" w:unhideWhenUsed="0"/>
-    <w:lsdException w:name="Light Shading Accent 3" w:semiHidden="0" w:uiPriority="60" w:unhideWhenUsed="0"/>
-    <w:lsdException w:name="Light List Accent 3" w:semiHidden="0" w:uiPriority="61" w:unhideWhenUsed="0"/>
-    <w:lsdException w:name="Light Grid Accent 3" w:semiHidden="0" w:uiPriority="62" w:unhideWhenUsed="0"/>
-    <w:lsdException w:name="Medium Shading 1 Accent 3" w:semiHidden="0" w:uiPriority="63" w:unhideWhenUsed="0"/>
-    <w:lsdException w:name="Medium Shading 2 Accent 3" w:semiHidden="0" w:uiPriority="64" w:unhideWhenUsed="0"/>
-    <w:lsdException w:name="Medium List 1 Accent 3" w:semiHidden="0" w:uiPriority="65" w:unhideWhenUsed="0"/>
-    <w:lsdException w:name="Medium List 2 Accent 3" w:semiHidden="0" w:uiPriority="66" w:unhideWhenUsed="0"/>
-    <w:lsdException w:name="Medium Grid 1 Accent 3" w:semiHidden="0" w:uiPriority="67" w:unhideWhenUsed="0"/>
-    <w:lsdException w:name="Medium Grid 2 Accent 3" w:semiHidden="0" w:uiPriority="68" w:unhideWhenUsed="0"/>
-    <w:lsdException w:name="Medium Grid 3 Accent 3" w:semiHidden="0" w:uiPriority="69" w:unhideWhenUsed="0"/>
-    <w:lsdException w:name="Dark List Accent 3" w:semiHidden="0" w:uiPriority="70" w:unhideWhenUsed="0"/>
-    <w:lsdException w:name="Colorful Shading Accent 3" w:semiHidden="0" w:uiPriority="71" w:unhideWhenUsed="0"/>
-    <w:lsdException w:name="Colorful List Accent 3" w:semiHidden="0" w:uiPriority="72" w:unhideWhenUsed="0"/>
-    <w:lsdException w:name="Colorful Grid Accent 3" w:semiHidden="0" w:uiPriority="73" w:unhideWhenUsed="0"/>
-    <w:lsdException w:name="Light Shading Accent 4" w:semiHidden="0" w:uiPriority="60" w:unhideWhenUsed="0"/>
-    <w:lsdException w:name="Light List Accent 4" w:semiHidden="0" w:uiPriority="61" w:unhideWhenUsed="0"/>
-    <w:lsdException w:name="Light Grid Accent 4" w:semiHidden="0" w:uiPriority="62" w:unhideWhenUsed="0"/>
-    <w:lsdException w:name="Medium Shading 1 Accent 4" w:semiHidden="0" w:uiPriority="63" w:unhideWhenUsed="0"/>
-    <w:lsdException w:name="Medium Shading 2 Accent 4" w:semiHidden="0" w:uiPriority="64" w:unhideWhenUsed="0"/>
-    <w:lsdException w:name="Medium List 1 Accent 4" w:semiHidden="0" w:uiPriority="65" w:unhideWhenUsed="0"/>
-    <w:lsdException w:name="Medium List 2 Accent 4" w:semiHidden="0" w:uiPriority="66" w:unhideWhenUsed="0"/>
-    <w:lsdException w:name="Medium Grid 1 Accent 4" w:semiHidden="0" w:uiPriority="67" w:unhideWhenUsed="0"/>
-    <w:lsdException w:name="Medium Grid 2 Accent 4" w:semiHidden="0" w:uiPriority="68" w:unhideWhenUsed="0"/>
-    <w:lsdException w:name="Medium Grid 3 Accent 4" w:semiHidden="0" w:uiPriority="69" w:unhideWhenUsed="0"/>
-    <w:lsdException w:name="Dark List Accent 4" w:semiHidden="0" w:uiPriority="70" w:unhideWhenUsed="0"/>
-    <w:lsdException w:name="Colorful Shading Accent 4" w:semiHidden="0" w:uiPriority="71" w:unhideWhenUsed="0"/>
-    <w:lsdException w:name="Colorful List Accent 4" w:semiHidden="0" w:uiPriority="72" w:unhideWhenUsed="0"/>
-    <w:lsdException w:name="Colorful Grid Accent 4" w:semiHidden="0" w:uiPriority="73" w:unhideWhenUsed="0"/>
-    <w:lsdException w:name="Light Shading Accent 5" w:semiHidden="0" w:uiPriority="60" w:unhideWhenUsed="0"/>
-    <w:lsdException w:name="Light List Accent 5" w:semiHidden="0" w:uiPriority="61" w:unhideWhenUsed="0"/>
-    <w:lsdException w:name="Light Grid Accent 5" w:semiHidden="0" w:uiPriority="62" w:unhideWhenUsed="0"/>
-    <w:lsdException w:name="Medium Shading 1 Accent 5" w:semiHidden="0" w:uiPriority="63" w:unhideWhenUsed="0"/>
-    <w:lsdException w:name="Medium Shading 2 Accent 5" w:semiHidden="0" w:uiPriority="64" w:unhideWhenUsed="0"/>
-    <w:lsdException w:name="Medium List 1 Accent 5" w:semiHidden="0" w:uiPriority="65" w:unhideWhenUsed="0"/>
-    <w:lsdException w:name="Medium List 2 Accent 5" w:semiHidden="0" w:uiPriority="66" w:unhideWhenUsed="0"/>
-    <w:lsdException w:name="Medium Grid 1 Accent 5" w:semiHidden="0" w:uiPriority="67" w:unhideWhenUsed="0"/>
-    <w:lsdException w:name="Medium Grid 2 Accent 5" w:semiHidden="0" w:uiPriority="68" w:unhideWhenUsed="0"/>
-    <w:lsdException w:name="Medium Grid 3 Accent 5" w:semiHidden="0" w:uiPriority="69" w:unhideWhenUsed="0"/>
-    <w:lsdException w:name="Dark List Accent 5" w:semiHidden="0" w:uiPriority="70" w:unhideWhenUsed="0"/>
-    <w:lsdException w:name="Colorful Shading Accent 5" w:semiHidden="0" w:uiPriority="71" w:unhideWhenUsed="0"/>
-    <w:lsdException w:name="Colorful List Accent 5" w:semiHidden="0" w:uiPriority="72" w:unhideWhenUsed="0"/>
-    <w:lsdException w:name="Colorful Grid Accent 5" w:semiHidden="0" w:uiPriority="73" w:unhideWhenUsed="0"/>
-    <w:lsdException w:name="Light Shading Accent 6" w:semiHidden="0" w:uiPriority="60" w:unhideWhenUsed="0"/>
-    <w:lsdException w:name="Light List Accent 6" w:semiHidden="0" w:uiPriority="61" w:unhideWhenUsed="0"/>
-    <w:lsdException w:name="Light Grid Accent 6" w:semiHidden="0" w:uiPriority="62" w:unhideWhenUsed="0"/>
-    <w:lsdException w:name="Medium Shading 1 Accent 6" w:semiHidden="0" w:uiPriority="63" w:unhideWhenUsed="0"/>
-    <w:lsdException w:name="Medium Shading 2 Accent 6" w:semiHidden="0" w:uiPriority="64" w:unhideWhenUsed="0"/>
-    <w:lsdException w:name="Medium List 1 Accent 6" w:semiHidden="0" w:uiPriority="65" w:unhideWhenUsed="0"/>
-    <w:lsdException w:name="Medium List 2 Accent 6" w:semiHidden="0" w:uiPriority="66" w:unhideWhenUsed="0"/>
-    <w:lsdException w:name="Medium Grid 1 Accent 6" w:semiHidden="0" w:uiPriority="67" w:unhideWhenUsed="0"/>
-    <w:lsdException w:name="Medium Grid 2 Accent 6" w:semiHidden="0" w:uiPriority="68" w:unhideWhenUsed="0"/>
-    <w:lsdException w:name="Medium Grid 3 Accent 6" w:semiHidden="0" w:uiPriority="69" w:unhideWhenUsed="0"/>
-    <w:lsdException w:name="Dark List Accent 6" w:semiHidden="0" w:uiPriority="70" w:unhideWhenUsed="0"/>
-    <w:lsdException w:name="Colorful Shading Accent 6" w:semiHidden="0" w:uiPriority="71" w:unhideWhenUsed="0"/>
-    <w:lsdException w:name="Colorful List Accent 6" w:semiHidden="0" w:uiPriority="72" w:unhideWhenUsed="0"/>
-    <w:lsdException w:name="Colorful Grid Accent 6" w:semiHidden="0" w:uiPriority="73" w:unhideWhenUsed="0"/>
-    <w:lsdException w:name="Subtle Emphasis" w:semiHidden="0" w:uiPriority="19" w:unhideWhenUsed="0" w:qFormat="1"/>
-    <w:lsdException w:name="Intense Emphasis" w:semiHidden="0" w:uiPriority="21" w:unhideWhenUsed="0" w:qFormat="1"/>
-    <w:lsdException w:name="Subtle Reference" w:semiHidden="0" w:uiPriority="31" w:unhideWhenUsed="0" w:qFormat="1"/>
-    <w:lsdException w:name="Intense Reference" w:semiHidden="0" w:uiPriority="32" w:unhideWhenUsed="0" w:qFormat="1"/>
-    <w:lsdException w:name="Book Title" w:semiHidden="0" w:uiPriority="33" w:unhideWhenUsed="0" w:qFormat="1"/>
-    <w:lsdException w:name="Bibliography" w:uiPriority="37"/>
-    <w:lsdException w:name="TOC Heading" w:uiPriority="39" w:qFormat="1"/>
+  <w:latentStyles w:defLockedState="0" w:defUIPriority="99" w:defSemiHidden="0" w:defUnhideWhenUsed="0" w:defQFormat="0" w:count="371">
+    <w:lsdException w:name="Normal" w:uiPriority="0" w:qFormat="1"/>
+    <w:lsdException w:name="heading 1" w:uiPriority="9" w:qFormat="1"/>
+    <w:lsdException w:name="heading 2" w:semiHidden="1" w:uiPriority="9" w:unhideWhenUsed="1" w:qFormat="1"/>
+    <w:lsdException w:name="heading 3" w:semiHidden="1" w:uiPriority="9" w:unhideWhenUsed="1" w:qFormat="1"/>
+    <w:lsdException w:name="heading 4" w:semiHidden="1" w:uiPriority="9" w:unhideWhenUsed="1" w:qFormat="1"/>
+    <w:lsdException w:name="heading 5" w:semiHidden="1" w:uiPriority="9" w:unhideWhenUsed="1" w:qFormat="1"/>
+    <w:lsdException w:name="heading 6" w:semiHidden="1" w:uiPriority="9" w:unhideWhenUsed="1" w:qFormat="1"/>
+    <w:lsdException w:name="heading 7" w:semiHidden="1" w:uiPriority="9" w:unhideWhenUsed="1" w:qFormat="1"/>
+    <w:lsdException w:name="heading 8" w:semiHidden="1" w:uiPriority="9" w:unhideWhenUsed="1" w:qFormat="1"/>
+    <w:lsdException w:name="heading 9" w:semiHidden="1" w:uiPriority="9" w:unhideWhenUsed="1" w:qFormat="1"/>
+    <w:lsdException w:name="index 1" w:semiHidden="1" w:unhideWhenUsed="1"/>
+    <w:lsdException w:name="index 2" w:semiHidden="1" w:unhideWhenUsed="1"/>
+    <w:lsdException w:name="index 3" w:semiHidden="1" w:unhideWhenUsed="1"/>
+    <w:lsdException w:name="index 4" w:semiHidden="1" w:unhideWhenUsed="1"/>
+    <w:lsdException w:name="index 5" w:semiHidden="1" w:unhideWhenUsed="1"/>
+    <w:lsdException w:name="index 6" w:semiHidden="1" w:unhideWhenUsed="1"/>
+    <w:lsdException w:name="index 7" w:semiHidden="1" w:unhideWhenUsed="1"/>
+    <w:lsdException w:name="index 8" w:semiHidden="1" w:unhideWhenUsed="1"/>
+    <w:lsdException w:name="index 9" w:semiHidden="1" w:unhideWhenUsed="1"/>
+    <w:lsdException w:name="toc 1" w:semiHidden="1" w:uiPriority="39" w:unhideWhenUsed="1"/>
+    <w:lsdException w:name="toc 2" w:semiHidden="1" w:uiPriority="39" w:unhideWhenUsed="1"/>
+    <w:lsdException w:name="toc 3" w:semiHidden="1" w:uiPriority="39" w:unhideWhenUsed="1"/>
+    <w:lsdException w:name="toc 4" w:semiHidden="1" w:uiPriority="39" w:unhideWhenUsed="1"/>
+    <w:lsdException w:name="toc 5" w:semiHidden="1" w:uiPriority="39" w:unhideWhenUsed="1"/>
+    <w:lsdException w:name="toc 6" w:semiHidden="1" w:uiPriority="39" w:unhideWhenUsed="1"/>
+    <w:lsdException w:name="toc 7" w:semiHidden="1" w:uiPriority="39" w:unhideWhenUsed="1"/>
+    <w:lsdException w:name="toc 8" w:semiHidden="1" w:uiPriority="39" w:unhideWhenUsed="1"/>
+    <w:lsdException w:name="toc 9" w:semiHidden="1" w:uiPriority="39" w:unhideWhenUsed="1"/>
+    <w:lsdException w:name="Normal Indent" w:semiHidden="1" w:unhideWhenUsed="1"/>
+    <w:lsdException w:name="footnote text" w:semiHidden="1" w:unhideWhenUsed="1"/>
+    <w:lsdException w:name="annotation text" w:semiHidden="1" w:unhideWhenUsed="1"/>
+    <w:lsdException w:name="header" w:semiHidden="1" w:unhideWhenUsed="1"/>
+    <w:lsdException w:name="footer" w:semiHidden="1" w:unhideWhenUsed="1"/>
+    <w:lsdException w:name="index heading" w:semiHidden="1" w:unhideWhenUsed="1"/>
+    <w:lsdException w:name="caption" w:semiHidden="1" w:uiPriority="35" w:unhideWhenUsed="1" w:qFormat="1"/>
+    <w:lsdException w:name="table of figures" w:semiHidden="1" w:unhideWhenUsed="1"/>
+    <w:lsdException w:name="envelope address" w:semiHidden="1" w:unhideWhenUsed="1"/>
+    <w:lsdException w:name="envelope return" w:semiHidden="1" w:unhideWhenUsed="1"/>
+    <w:lsdException w:name="footnote reference" w:semiHidden="1" w:unhideWhenUsed="1"/>
+    <w:lsdException w:name="annotation reference" w:semiHidden="1" w:unhideWhenUsed="1"/>
+    <w:lsdException w:name="line number" w:semiHidden="1" w:unhideWhenUsed="1"/>
+    <w:lsdException w:name="page number" w:semiHidden="1" w:unhideWhenUsed="1"/>
+    <w:lsdException w:name="endnote reference" w:semiHidden="1" w:unhideWhenUsed="1"/>
+    <w:lsdException w:name="endnote text" w:semiHidden="1" w:unhideWhenUsed="1"/>
+    <w:lsdException w:name="table of authorities" w:semiHidden="1" w:unhideWhenUsed="1"/>
+    <w:lsdException w:name="macro" w:semiHidden="1" w:unhideWhenUsed="1"/>
+    <w:lsdException w:name="toa heading" w:semiHidden="1" w:unhideWhenUsed="1"/>
+    <w:lsdException w:name="List" w:semiHidden="1" w:unhideWhenUsed="1"/>
+    <w:lsdException w:name="List Bullet" w:semiHidden="1" w:unhideWhenUsed="1"/>
+    <w:lsdException w:name="List Number" w:semiHidden="1" w:unhideWhenUsed="1"/>
+    <w:lsdException w:name="List 2" w:semiHidden="1" w:unhideWhenUsed="1"/>
+    <w:lsdException w:name="List 3" w:semiHidden="1" w:unhideWhenUsed="1"/>
+    <w:lsdException w:name="List 4" w:semiHidden="1" w:unhideWhenUsed="1"/>
+    <w:lsdException w:name="List 5" w:semiHidden="1" w:unhideWhenUsed="1"/>
+    <w:lsdException w:name="List Bullet 2" w:semiHidden="1" w:unhideWhenUsed="1"/>
+    <w:lsdException w:name="List Bullet 3" w:semiHidden="1" w:unhideWhenUsed="1"/>
+    <w:lsdException w:name="List Bullet 4" w:semiHidden="1" w:unhideWhenUsed="1"/>
+    <w:lsdException w:name="List Bullet 5" w:semiHidden="1" w:unhideWhenUsed="1"/>
+    <w:lsdException w:name="List Number 2" w:semiHidden="1" w:unhideWhenUsed="1"/>
+    <w:lsdException w:name="List Number 3" w:semiHidden="1" w:unhideWhenUsed="1"/>
+    <w:lsdException w:name="List Number 4" w:semiHidden="1" w:unhideWhenUsed="1"/>
+    <w:lsdException w:name="List Number 5" w:semiHidden="1" w:unhideWhenUsed="1"/>
+    <w:lsdException w:name="Title" w:uiPriority="10" w:qFormat="1"/>
+    <w:lsdException w:name="Closing" w:semiHidden="1" w:unhideWhenUsed="1"/>
+    <w:lsdException w:name="Signature" w:semiHidden="1" w:unhideWhenUsed="1"/>
+    <w:lsdException w:name="Default Paragraph Font" w:semiHidden="1" w:uiPriority="1" w:unhideWhenUsed="1"/>
+    <w:lsdException w:name="Body Text" w:semiHidden="1" w:unhideWhenUsed="1"/>
+    <w:lsdException w:name="Body Text Indent" w:semiHidden="1" w:unhideWhenUsed="1"/>
+    <w:lsdException w:name="List Continue" w:semiHidden="1" w:unhideWhenUsed="1"/>
+    <w:lsdException w:name="List Continue 2" w:semiHidden="1" w:unhideWhenUsed="1"/>
+    <w:lsdException w:name="List Continue 3" w:semiHidden="1" w:unhideWhenUsed="1"/>
+    <w:lsdException w:name="List Continue 4" w:semiHidden="1" w:unhideWhenUsed="1"/>
+    <w:lsdException w:name="List Continue 5" w:semiHidden="1" w:unhideWhenUsed="1"/>
+    <w:lsdException w:name="Message Header" w:semiHidden="1" w:unhideWhenUsed="1"/>
+    <w:lsdException w:name="Subtitle" w:uiPriority="11" w:qFormat="1"/>
+    <w:lsdException w:name="Salutation" w:semiHidden="1" w:unhideWhenUsed="1"/>
+    <w:lsdException w:name="Date" w:semiHidden="1" w:unhideWhenUsed="1"/>
+    <w:lsdException w:name="Body Text First Indent" w:semiHidden="1" w:unhideWhenUsed="1"/>
+    <w:lsdException w:name="Body Text First Indent 2" w:semiHidden="1" w:unhideWhenUsed="1"/>
+    <w:lsdException w:name="Note Heading" w:semiHidden="1" w:unhideWhenUsed="1"/>
+    <w:lsdException w:name="Body Text 2" w:semiHidden="1" w:unhideWhenUsed="1"/>
+    <w:lsdException w:name="Body Text 3" w:semiHidden="1" w:unhideWhenUsed="1"/>
+    <w:lsdException w:name="Body Text Indent 2" w:semiHidden="1" w:unhideWhenUsed="1"/>
+    <w:lsdException w:name="Body Text Indent 3" w:semiHidden="1" w:unhideWhenUsed="1"/>
+    <w:lsdException w:name="Block Text" w:semiHidden="1" w:unhideWhenUsed="1"/>
+    <w:lsdException w:name="Hyperlink" w:semiHidden="1" w:unhideWhenUsed="1"/>
+    <w:lsdException w:name="FollowedHyperlink" w:semiHidden="1" w:unhideWhenUsed="1"/>
+    <w:lsdException w:name="Strong" w:uiPriority="22" w:qFormat="1"/>
+    <w:lsdException w:name="Emphasis" w:uiPriority="20" w:qFormat="1"/>
+    <w:lsdException w:name="Document Map" w:semiHidden="1" w:unhideWhenUsed="1"/>
+    <w:lsdException w:name="Plain Text" w:semiHidden="1" w:unhideWhenUsed="1"/>
+    <w:lsdException w:name="E-mail Signature" w:semiHidden="1" w:unhideWhenUsed="1"/>
+    <w:lsdException w:name="HTML Top of Form" w:semiHidden="1" w:unhideWhenUsed="1"/>
+    <w:lsdException w:name="HTML Bottom of Form" w:semiHidden="1" w:unhideWhenUsed="1"/>
+    <w:lsdException w:name="Normal (Web)" w:semiHidden="1" w:unhideWhenUsed="1"/>
+    <w:lsdException w:name="HTML Acronym" w:semiHidden="1" w:unhideWhenUsed="1"/>
+    <w:lsdException w:name="HTML Address" w:semiHidden="1" w:unhideWhenUsed="1"/>
+    <w:lsdException w:name="HTML Cite" w:semiHidden="1" w:unhideWhenUsed="1"/>
+    <w:lsdException w:name="HTML Code" w:semiHidden="1" w:unhideWhenUsed="1"/>
+    <w:lsdException w:name="HTML Definition" w:semiHidden="1" w:unhideWhenUsed="1"/>
+    <w:lsdException w:name="HTML Keyboard" w:semiHidden="1" w:unhideWhenUsed="1"/>
+    <w:lsdException w:name="HTML Preformatted" w:semiHidden="1" w:unhideWhenUsed="1"/>
+    <w:lsdException w:name="HTML Sample" w:semiHidden="1" w:unhideWhenUsed="1"/>
+    <w:lsdException w:name="HTML Typewriter" w:semiHidden="1" w:unhideWhenUsed="1"/>
+    <w:lsdException w:name="HTML Variable" w:semiHidden="1" w:unhideWhenUsed="1"/>
+    <w:lsdException w:name="Normal Table" w:semiHidden="1" w:unhideWhenUsed="1"/>
+    <w:lsdException w:name="annotation subject" w:semiHidden="1" w:unhideWhenUsed="1"/>
+    <w:lsdException w:name="No List" w:semiHidden="1" w:unhideWhenUsed="1"/>
+    <w:lsdException w:name="Outline List 1" w:semiHidden="1" w:unhideWhenUsed="1"/>
+    <w:lsdException w:name="Outline List 2" w:semiHidden="1" w:unhideWhenUsed="1"/>
+    <w:lsdException w:name="Outline List 3" w:semiHidden="1" w:unhideWhenUsed="1"/>
+    <w:lsdException w:name="Table Simple 1" w:semiHidden="1" w:unhideWhenUsed="1"/>
+    <w:lsdException w:name="Table Simple 2" w:semiHidden="1" w:unhideWhenUsed="1"/>
+    <w:lsdException w:name="Table Simple 3" w:semiHidden="1" w:unhideWhenUsed="1"/>
+    <w:lsdException w:name="Table Classic 1" w:semiHidden="1" w:unhideWhenUsed="1"/>
+    <w:lsdException w:name="Table Classic 2" w:semiHidden="1" w:unhideWhenUsed="1"/>
+    <w:lsdException w:name="Table Classic 3" w:semiHidden="1" w:unhideWhenUsed="1"/>
+    <w:lsdException w:name="Table Classic 4" w:semiHidden="1" w:unhideWhenUsed="1"/>
+    <w:lsdException w:name="Table Colorful 1" w:semiHidden="1" w:unhideWhenUsed="1"/>
+    <w:lsdException w:name="Table Colorful 2" w:semiHidden="1" w:unhideWhenUsed="1"/>
+    <w:lsdException w:name="Table Colorful 3" w:semiHidden="1" w:unhideWhenUsed="1"/>
+    <w:lsdException w:name="Table Columns 1" w:semiHidden="1" w:unhideWhenUsed="1"/>
+    <w:lsdException w:name="Table Columns 2" w:semiHidden="1" w:unhideWhenUsed="1"/>
+    <w:lsdException w:name="Table Columns 3" w:semiHidden="1" w:unhideWhenUsed="1"/>
+    <w:lsdException w:name="Table Columns 4" w:semiHidden="1" w:unhideWhenUsed="1"/>
+    <w:lsdException w:name="Table Columns 5" w:semiHidden="1" w:unhideWhenUsed="1"/>
+    <w:lsdException w:name="Table Grid 1" w:semiHidden="1" w:unhideWhenUsed="1"/>
+    <w:lsdException w:name="Table Grid 2" w:semiHidden="1" w:unhideWhenUsed="1"/>
+    <w:lsdException w:name="Table Grid 3" w:semiHidden="1" w:unhideWhenUsed="1"/>
+    <w:lsdException w:name="Table Grid 4" w:semiHidden="1" w:unhideWhenUsed="1"/>
+    <w:lsdException w:name="Table Grid 5" w:semiHidden="1" w:unhideWhenUsed="1"/>
+    <w:lsdException w:name="Table Grid 6" w:semiHidden="1" w:unhideWhenUsed="1"/>
+    <w:lsdException w:name="Table Grid 7" w:semiHidden="1" w:unhideWhenUsed="1"/>
+    <w:lsdException w:name="Table Grid 8" w:semiHidden="1" w:unhideWhenUsed="1"/>
+    <w:lsdException w:name="Table List 1" w:semiHidden="1" w:unhideWhenUsed="1"/>
+    <w:lsdException w:name="Table List 2" w:semiHidden="1" w:unhideWhenUsed="1"/>
+    <w:lsdException w:name="Table List 3" w:semiHidden="1" w:unhideWhenUsed="1"/>
+    <w:lsdException w:name="Table List 4" w:semiHidden="1" w:unhideWhenUsed="1"/>
+    <w:lsdException w:name="Table List 5" w:semiHidden="1" w:unhideWhenUsed="1"/>
+    <w:lsdException w:name="Table List 6" w:semiHidden="1" w:unhideWhenUsed="1"/>
+    <w:lsdException w:name="Table List 7" w:semiHidden="1" w:unhideWhenUsed="1"/>
+    <w:lsdException w:name="Table List 8" w:semiHidden="1" w:unhideWhenUsed="1"/>
+    <w:lsdException w:name="Table 3D effects 1" w:semiHidden="1" w:unhideWhenUsed="1"/>
+    <w:lsdException w:name="Table 3D effects 2" w:semiHidden="1" w:unhideWhenUsed="1"/>
+    <w:lsdException w:name="Table 3D effects 3" w:semiHidden="1" w:unhideWhenUsed="1"/>
+    <w:lsdException w:name="Table Contemporary" w:semiHidden="1" w:unhideWhenUsed="1"/>
+    <w:lsdException w:name="Table Elegant" w:semiHidden="1" w:unhideWhenUsed="1"/>
+    <w:lsdException w:name="Table Professional" w:semiHidden="1" w:unhideWhenUsed="1"/>
+    <w:lsdException w:name="Table Subtle 1" w:semiHidden="1" w:unhideWhenUsed="1"/>
+    <w:lsdException w:name="Table Subtle 2" w:semiHidden="1" w:unhideWhenUsed="1"/>
+    <w:lsdException w:name="Table Web 1" w:semiHidden="1" w:unhideWhenUsed="1"/>
+    <w:lsdException w:name="Table Web 2" w:semiHidden="1" w:unhideWhenUsed="1"/>
+    <w:lsdException w:name="Table Web 3" w:semiHidden="1" w:unhideWhenUsed="1"/>
+    <w:lsdException w:name="Balloon Text" w:semiHidden="1" w:unhideWhenUsed="1"/>
+    <w:lsdException w:name="Table Grid" w:uiPriority="59"/>
+    <w:lsdException w:name="Table Theme" w:semiHidden="1" w:unhideWhenUsed="1"/>
+    <w:lsdException w:name="Placeholder Text" w:semiHidden="1"/>
+    <w:lsdException w:name="No Spacing" w:uiPriority="1" w:qFormat="1"/>
+    <w:lsdException w:name="Light Shading" w:uiPriority="60"/>
+    <w:lsdException w:name="Light List" w:uiPriority="61"/>
+    <w:lsdException w:name="Light Grid" w:uiPriority="62"/>
+    <w:lsdException w:name="Medium Shading 1" w:uiPriority="63"/>
+    <w:lsdException w:name="Medium Shading 2" w:uiPriority="64"/>
+    <w:lsdException w:name="Medium List 1" w:uiPriority="65"/>
+    <w:lsdException w:name="Medium List 2" w:uiPriority="66"/>
+    <w:lsdException w:name="Medium Grid 1" w:uiPriority="67"/>
+    <w:lsdException w:name="Medium Grid 2" w:uiPriority="68"/>
+    <w:lsdException w:name="Medium Grid 3" w:uiPriority="69"/>
+    <w:lsdException w:name="Dark List" w:uiPriority="70"/>
+    <w:lsdException w:name="Colorful Shading" w:uiPriority="71"/>
+    <w:lsdException w:name="Colorful List" w:uiPriority="72"/>
+    <w:lsdException w:name="Colorful Grid" w:uiPriority="73"/>
+    <w:lsdException w:name="Light Shading Accent 1" w:uiPriority="60"/>
+    <w:lsdException w:name="Light List Accent 1" w:uiPriority="61"/>
+    <w:lsdException w:name="Light Grid Accent 1" w:uiPriority="62"/>
+    <w:lsdException w:name="Medium Shading 1 Accent 1" w:uiPriority="63"/>
+    <w:lsdException w:name="Medium Shading 2 Accent 1" w:uiPriority="64"/>
+    <w:lsdException w:name="Medium List 1 Accent 1" w:uiPriority="65"/>
+    <w:lsdException w:name="Revision" w:semiHidden="1"/>
+    <w:lsdException w:name="List Paragraph" w:uiPriority="34" w:qFormat="1"/>
+    <w:lsdException w:name="Quote" w:uiPriority="29" w:qFormat="1"/>
+    <w:lsdException w:name="Intense Quote" w:uiPriority="30" w:qFormat="1"/>
+    <w:lsdException w:name="Medium List 2 Accent 1" w:uiPriority="66"/>
+    <w:lsdException w:name="Medium Grid 1 Accent 1" w:uiPriority="67"/>
+    <w:lsdException w:name="Medium Grid 2 Accent 1" w:uiPriority="68"/>
+    <w:lsdException w:name="Medium Grid 3 Accent 1" w:uiPriority="69"/>
+    <w:lsdException w:name="Dark List Accent 1" w:uiPriority="70"/>
+    <w:lsdException w:name="Colorful Shading Accent 1" w:uiPriority="71"/>
+    <w:lsdException w:name="Colorful List Accent 1" w:uiPriority="72"/>
+    <w:lsdException w:name="Colorful Grid Accent 1" w:uiPriority="73"/>
+    <w:lsdException w:name="Light Shading Accent 2" w:uiPriority="60"/>
+    <w:lsdException w:name="Light List Accent 2" w:uiPriority="61"/>
+    <w:lsdException w:name="Light Grid Accent 2" w:uiPriority="62"/>
+    <w:lsdException w:name="Medium Shading 1 Accent 2" w:uiPriority="63"/>
+    <w:lsdException w:name="Medium Shading 2 Accent 2" w:uiPriority="64"/>
+    <w:lsdException w:name="Medium List 1 Accent 2" w:uiPriority="65"/>
+    <w:lsdException w:name="Medium List 2 Accent 2" w:uiPriority="66"/>
+    <w:lsdException w:name="Medium Grid 1 Accent 2" w:uiPriority="67"/>
+    <w:lsdException w:name="Medium Grid 2 Accent 2" w:uiPriority="68"/>
+    <w:lsdException w:name="Medium Grid 3 Accent 2" w:uiPriority="69"/>
+    <w:lsdException w:name="Dark List Accent 2" w:uiPriority="70"/>
+    <w:lsdException w:name="Colorful Shading Accent 2" w:uiPriority="71"/>
+    <w:lsdException w:name="Colorful List Accent 2" w:uiPriority="72"/>
+    <w:lsdException w:name="Colorful Grid Accent 2" w:uiPriority="73"/>
+    <w:lsdException w:name="Light Shading Accent 3" w:uiPriority="60"/>
+    <w:lsdException w:name="Light List Accent 3" w:uiPriority="61"/>
+    <w:lsdException w:name="Light Grid Accent 3" w:uiPriority="62"/>
+    <w:lsdException w:name="Medium Shading 1 Accent 3" w:uiPriority="63"/>
+    <w:lsdException w:name="Medium Shading 2 Accent 3" w:uiPriority="64"/>
+    <w:lsdException w:name="Medium List 1 Accent 3" w:uiPriority="65"/>
+    <w:lsdException w:name="Medium List 2 Accent 3" w:uiPriority="66"/>
+    <w:lsdException w:name="Medium Grid 1 Accent 3" w:uiPriority="67"/>
+    <w:lsdException w:name="Medium Grid 2 Accent 3" w:uiPriority="68"/>
+    <w:lsdException w:name="Medium Grid 3 Accent 3" w:uiPriority="69"/>
+    <w:lsdException w:name="Dark List Accent 3" w:uiPriority="70"/>
+    <w:lsdException w:name="Colorful Shading Accent 3" w:uiPriority="71"/>
+    <w:lsdException w:name="Colorful List Accent 3" w:uiPriority="72"/>
+    <w:lsdException w:name="Colorful Grid Accent 3" w:uiPriority="73"/>
+    <w:lsdException w:name="Light Shading Accent 4" w:uiPriority="60"/>
+    <w:lsdException w:name="Light List Accent 4" w:uiPriority="61"/>
+    <w:lsdException w:name="Light Grid Accent 4" w:uiPriority="62"/>
+    <w:lsdException w:name="Medium Shading 1 Accent 4" w:uiPriority="63"/>
+    <w:lsdException w:name="Medium Shading 2 Accent 4" w:uiPriority="64"/>
+    <w:lsdException w:name="Medium List 1 Accent 4" w:uiPriority="65"/>
+    <w:lsdException w:name="Medium List 2 Accent 4" w:uiPriority="66"/>
+    <w:lsdException w:name="Medium Grid 1 Accent 4" w:uiPriority="67"/>
+    <w:lsdException w:name="Medium Grid 2 Accent 4" w:uiPriority="68"/>
+    <w:lsdException w:name="Medium Grid 3 Accent 4" w:uiPriority="69"/>
+    <w:lsdException w:name="Dark List Accent 4" w:uiPriority="70"/>
+    <w:lsdException w:name="Colorful Shading Accent 4" w:uiPriority="71"/>
+    <w:lsdException w:name="Colorful List Accent 4" w:uiPriority="72"/>
+    <w:lsdException w:name="Colorful Grid Accent 4" w:uiPriority="73"/>
+    <w:lsdException w:name="Light Shading Accent 5" w:uiPriority="60"/>
+    <w:lsdException w:name="Light List Accent 5" w:uiPriority="61"/>
+    <w:lsdException w:name="Light Grid Accent 5" w:uiPriority="62"/>
+    <w:lsdException w:name="Medium Shading 1 Accent 5" w:uiPriority="63"/>
+    <w:lsdException w:name="Medium Shading 2 Accent 5" w:uiPriority="64"/>
+    <w:lsdException w:name="Medium List 1 Accent 5" w:uiPriority="65"/>
+    <w:lsdException w:name="Medium List 2 Accent 5" w:uiPriority="66"/>
+    <w:lsdException w:name="Medium Grid 1 Accent 5" w:uiPriority="67"/>
+    <w:lsdException w:name="Medium Grid 2 Accent 5" w:uiPriority="68"/>
+    <w:lsdException w:name="Medium Grid 3 Accent 5" w:uiPriority="69"/>
+    <w:lsdException w:name="Dark List Accent 5" w:uiPriority="70"/>
+    <w:lsdException w:name="Colorful Shading Accent 5" w:uiPriority="71"/>
+    <w:lsdException w:name="Colorful List Accent 5" w:uiPriority="72"/>
+    <w:lsdException w:name="Colorful Grid Accent 5" w:uiPriority="73"/>
+    <w:lsdException w:name="Light Shading Accent 6" w:uiPriority="60"/>
+    <w:lsdException w:name="Light List Accent 6" w:uiPriority="61"/>
+    <w:lsdException w:name="Light Grid Accent 6" w:uiPriority="62"/>
+    <w:lsdException w:name="Medium Shading 1 Accent 6" w:uiPriority="63"/>
+    <w:lsdException w:name="Medium Shading 2 Accent 6" w:uiPriority="64"/>
+    <w:lsdException w:name="Medium List 1 Accent 6" w:uiPriority="65"/>
+    <w:lsdException w:name="Medium List 2 Accent 6" w:uiPriority="66"/>
+    <w:lsdException w:name="Medium Grid 1 Accent 6" w:uiPriority="67"/>
+    <w:lsdException w:name="Medium Grid 2 Accent 6" w:uiPriority="68"/>
+    <w:lsdException w:name="Medium Grid 3 Accent 6" w:uiPriority="69"/>
+    <w:lsdException w:name="Dark List Accent 6" w:uiPriority="70"/>
+    <w:lsdException w:name="Colorful Shading Accent 6" w:uiPriority="71"/>
+    <w:lsdException w:name="Colorful List Accent 6" w:uiPriority="72"/>
+    <w:lsdException w:name="Colorful Grid Accent 6" w:uiPriority="73"/>
+    <w:lsdException w:name="Subtle Emphasis" w:uiPriority="19" w:qFormat="1"/>
+    <w:lsdException w:name="Intense Emphasis" w:uiPriority="21" w:qFormat="1"/>
+    <w:lsdException w:name="Subtle Reference" w:uiPriority="31" w:qFormat="1"/>
+    <w:lsdException w:name="Intense Reference" w:uiPriority="32" w:qFormat="1"/>
+    <w:lsdException w:name="Book Title" w:uiPriority="33" w:qFormat="1"/>
+    <w:lsdException w:name="Bibliography" w:semiHidden="1" w:uiPriority="37" w:unhideWhenUsed="1"/>
+    <w:lsdException w:name="TOC Heading" w:semiHidden="1" w:uiPriority="39" w:unhideWhenUsed="1" w:qFormat="1"/>
+    <w:lsdException w:name="Plain Table 1" w:uiPriority="41"/>
+    <w:lsdException w:name="Plain Table 2" w:uiPriority="42"/>
+    <w:lsdException w:name="Plain Table 3" w:uiPriority="43"/>
+    <w:lsdException w:name="Plain Table 4" w:uiPriority="44"/>
+    <w:lsdException w:name="Plain Table 5" w:uiPriority="45"/>
+    <w:lsdException w:name="Grid Table Light" w:uiPriority="40"/>
+    <w:lsdException w:name="Grid Table 1 Light" w:uiPriority="46"/>
+    <w:lsdException w:name="Grid Table 2" w:uiPriority="47"/>
+    <w:lsdException w:name="Grid Table 3" w:uiPriority="48"/>
+    <w:lsdException w:name="Grid Table 4" w:uiPriority="49"/>
+    <w:lsdException w:name="Grid Table 5 Dark" w:uiPriority="50"/>
+    <w:lsdException w:name="Grid Table 6 Colorful" w:uiPriority="51"/>
+    <w:lsdException w:name="Grid Table 7 Colorful" w:uiPriority="52"/>
+    <w:lsdException w:name="Grid Table 1 Light Accent 1" w:uiPriority="46"/>
+    <w:lsdException w:name="Grid Table 2 Accent 1" w:uiPriority="47"/>
+    <w:lsdException w:name="Grid Table 3 Accent 1" w:uiPriority="48"/>
+    <w:lsdException w:name="Grid Table 4 Accent 1" w:uiPriority="49"/>
+    <w:lsdException w:name="Grid Table 5 Dark Accent 1" w:uiPriority="50"/>
+    <w:lsdException w:name="Grid Table 6 Colorful Accent 1" w:uiPriority="51"/>
+    <w:lsdException w:name="Grid Table 7 Colorful Accent 1" w:uiPriority="52"/>
+    <w:lsdException w:name="Grid Table 1 Light Accent 2" w:uiPriority="46"/>
+    <w:lsdException w:name="Grid Table 2 Accent 2" w:uiPriority="47"/>
+    <w:lsdException w:name="Grid Table 3 Accent 2" w:uiPriority="48"/>
+    <w:lsdException w:name="Grid Table 4 Accent 2" w:uiPriority="49"/>
+    <w:lsdException w:name="Grid Table 5 Dark Accent 2" w:uiPriority="50"/>
+    <w:lsdException w:name="Grid Table 6 Colorful Accent 2" w:uiPriority="51"/>
+    <w:lsdException w:name="Grid Table 7 Colorful Accent 2" w:uiPriority="52"/>
+    <w:lsdException w:name="Grid Table 1 Light Accent 3" w:uiPriority="46"/>
+    <w:lsdException w:name="Grid Table 2 Accent 3" w:uiPriority="47"/>
+    <w:lsdException w:name="Grid Table 3 Accent 3" w:uiPriority="48"/>
+    <w:lsdException w:name="Grid Table 4 Accent 3" w:uiPriority="49"/>
+    <w:lsdException w:name="Grid Table 5 Dark Accent 3" w:uiPriority="50"/>
+    <w:lsdException w:name="Grid Table 6 Colorful Accent 3" w:uiPriority="51"/>
+    <w:lsdException w:name="Grid Table 7 Colorful Accent 3" w:uiPriority="52"/>
+    <w:lsdException w:name="Grid Table 1 Light Accent 4" w:uiPriority="46"/>
+    <w:lsdException w:name="Grid Table 2 Accent 4" w:uiPriority="47"/>
+    <w:lsdException w:name="Grid Table 3 Accent 4" w:uiPriority="48"/>
+    <w:lsdException w:name="Grid Table 4 Accent 4" w:uiPriority="49"/>
+    <w:lsdException w:name="Grid Table 5 Dark Accent 4" w:uiPriority="50"/>
+    <w:lsdException w:name="Grid Table 6 Colorful Accent 4" w:uiPriority="51"/>
+    <w:lsdException w:name="Grid Table 7 Colorful Accent 4" w:uiPriority="52"/>
+    <w:lsdException w:name="Grid Table 1 Light Accent 5" w:uiPriority="46"/>
+    <w:lsdException w:name="Grid Table 2 Accent 5" w:uiPriority="47"/>
+    <w:lsdException w:name="Grid Table 3 Accent 5" w:uiPriority="48"/>
+    <w:lsdException w:name="Grid Table 4 Accent 5" w:uiPriority="49"/>
+    <w:lsdException w:name="Grid Table 5 Dark Accent 5" w:uiPriority="50"/>
+    <w:lsdException w:name="Grid Table 6 Colorful Accent 5" w:uiPriority="51"/>
+    <w:lsdException w:name="Grid Table 7 Colorful Accent 5" w:uiPriority="52"/>
+    <w:lsdException w:name="Grid Table 1 Light Accent 6" w:uiPriority="46"/>
+    <w:lsdException w:name="Grid Table 2 Accent 6" w:uiPriority="47"/>
+    <w:lsdException w:name="Grid Table 3 Accent 6" w:uiPriority="48"/>
+    <w:lsdException w:name="Grid Table 4 Accent 6" w:uiPriority="49"/>
+    <w:lsdException w:name="Grid Table 5 Dark Accent 6" w:uiPriority="50"/>
+    <w:lsdException w:name="Grid Table 6 Colorful Accent 6" w:uiPriority="51"/>
+    <w:lsdException w:name="Grid Table 7 Colorful Accent 6" w:uiPriority="52"/>
+    <w:lsdException w:name="List Table 1 Light" w:uiPriority="46"/>
+    <w:lsdException w:name="List Table 2" w:uiPriority="47"/>
+    <w:lsdException w:name="List Table 3" w:uiPriority="48"/>
+    <w:lsdException w:name="List Table 4" w:uiPriority="49"/>
+    <w:lsdException w:name="List Table 5 Dark" w:uiPriority="50"/>
+    <w:lsdException w:name="List Table 6 Colorful" w:uiPriority="51"/>
+    <w:lsdException w:name="List Table 7 Colorful" w:uiPriority="52"/>
+    <w:lsdException w:name="List Table 1 Light Accent 1" w:uiPriority="46"/>
+    <w:lsdException w:name="List Table 2 Accent 1" w:uiPriority="47"/>
+    <w:lsdException w:name="List Table 3 Accent 1" w:uiPriority="48"/>
+    <w:lsdException w:name="List Table 4 Accent 1" w:uiPriority="49"/>
+    <w:lsdException w:name="List Table 5 Dark Accent 1" w:uiPriority="50"/>
+    <w:lsdException w:name="List Table 6 Colorful Accent 1" w:uiPriority="51"/>
+    <w:lsdException w:name="List Table 7 Colorful Accent 1" w:uiPriority="52"/>
+    <w:lsdException w:name="List Table 1 Light Accent 2" w:uiPriority="46"/>
+    <w:lsdException w:name="List Table 2 Accent 2" w:uiPriority="47"/>
+    <w:lsdException w:name="List Table 3 Accent 2" w:uiPriority="48"/>
+    <w:lsdException w:name="List Table 4 Accent 2" w:uiPriority="49"/>
+    <w:lsdException w:name="List Table 5 Dark Accent 2" w:uiPriority="50"/>
+    <w:lsdException w:name="List Table 6 Colorful Accent 2" w:uiPriority="51"/>
+    <w:lsdException w:name="List Table 7 Colorful Accent 2" w:uiPriority="52"/>
+    <w:lsdException w:name="List Table 1 Light Accent 3" w:uiPriority="46"/>
+    <w:lsdException w:name="List Table 2 Accent 3" w:uiPriority="47"/>
+    <w:lsdException w:name="List Table 3 Accent 3" w:uiPriority="48"/>
+    <w:lsdException w:name="List Table 4 Accent 3" w:uiPriority="49"/>
+    <w:lsdException w:name="List Table 5 Dark Accent 3" w:uiPriority="50"/>
+    <w:lsdException w:name="List Table 6 Colorful Accent 3" w:uiPriority="51"/>
+    <w:lsdException w:name="List Table 7 Colorful Accent 3" w:uiPriority="52"/>
+    <w:lsdException w:name="List Table 1 Light Accent 4" w:uiPriority="46"/>
+    <w:lsdException w:name="List Table 2 Accent 4" w:uiPriority="47"/>
+    <w:lsdException w:name="List Table 3 Accent 4" w:uiPriority="48"/>
+    <w:lsdException w:name="List Table 4 Accent 4" w:uiPriority="49"/>
+    <w:lsdException w:name="List Table 5 Dark Accent 4" w:uiPriority="50"/>
+    <w:lsdException w:name="List Table 6 Colorful Accent 4" w:uiPriority="51"/>
+    <w:lsdException w:name="List Table 7 Colorful Accent 4" w:uiPriority="52"/>
+    <w:lsdException w:name="List Table 1 Light Accent 5" w:uiPriority="46"/>
+    <w:lsdException w:name="List Table 2 Accent 5" w:uiPriority="47"/>
+    <w:lsdException w:name="List Table 3 Accent 5" w:uiPriority="48"/>
+    <w:lsdException w:name="List Table 4 Accent 5" w:uiPriority="49"/>
+    <w:lsdException w:name="List Table 5 Dark Accent 5" w:uiPriority="50"/>
+    <w:lsdException w:name="List Table 6 Colorful Accent 5" w:uiPriority="51"/>
+    <w:lsdException w:name="List Table 7 Colorful Accent 5" w:uiPriority="52"/>
+    <w:lsdException w:name="List Table 1 Light Accent 6" w:uiPriority="46"/>
+    <w:lsdException w:name="List Table 2 Accent 6" w:uiPriority="47"/>
+    <w:lsdException w:name="List Table 3 Accent 6" w:uiPriority="48"/>
+    <w:lsdException w:name="List Table 4 Accent 6" w:uiPriority="49"/>
+    <w:lsdException w:name="List Table 5 Dark Accent 6" w:uiPriority="50"/>
+    <w:lsdException w:name="List Table 6 Colorful Accent 6" w:uiPriority="51"/>
+    <w:lsdException w:name="List Table 7 Colorful Accent 6" w:uiPriority="52"/>
   </w:latentStyles>
   <w:style w:type="paragraph" w:default="1" w:styleId="Normal">
     <w:name w:val="Normal"/>
@@ -4137,7 +4826,6 @@
     <w:uiPriority w:val="99"/>
     <w:semiHidden/>
     <w:unhideWhenUsed/>
-    <w:qFormat/>
     <w:tblPr>
       <w:tblInd w:w="0" w:type="dxa"/>
       <w:tblCellMar>

</xml_diff>

<commit_message>
Updating source code to v1.8
</commit_message>
<xml_diff>
--- a/Documentation/AoE3 UnHardcode Patch Readme.docx
+++ b/Documentation/AoE3 UnHardcode Patch Readme.docx
@@ -1933,6 +1933,194 @@
           <w:szCs w:val="28"/>
           <w:lang w:val="en-US"/>
         </w:rPr>
+        <w:t>1.8</w:t>
+      </w:r>
+    </w:p>
+    <w:p>
+      <w:pPr>
+        <w:pStyle w:val="PargrafodaLista"/>
+        <w:numPr>
+          <w:ilvl w:val="0"/>
+          <w:numId w:val="11"/>
+        </w:numPr>
+        <w:spacing w:after="0"/>
+        <w:jc w:val="both"/>
+        <w:rPr>
+          <w:rFonts w:ascii="Arial" w:hAnsi="Arial" w:cs="Arial"/>
+          <w:b/>
+          <w:sz w:val="24"/>
+          <w:szCs w:val="28"/>
+          <w:lang w:val="en-US"/>
+        </w:rPr>
+      </w:pPr>
+      <w:r>
+        <w:rPr>
+          <w:rFonts w:ascii="Arial" w:hAnsi="Arial" w:cs="Arial"/>
+          <w:szCs w:val="28"/>
+          <w:lang w:val="en-US"/>
+        </w:rPr>
+        <w:t xml:space="preserve">The bug that would cause the </w:t>
+      </w:r>
+      <w:r>
+        <w:rPr>
+          <w:rFonts w:ascii="Arial" w:hAnsi="Arial" w:cs="Arial"/>
+          <w:i/>
+          <w:szCs w:val="28"/>
+          <w:lang w:val="en-US"/>
+        </w:rPr>
+        <w:t>farmingRadius</w:t>
+      </w:r>
+      <w:r>
+        <w:rPr>
+          <w:rFonts w:ascii="Arial" w:hAnsi="Arial" w:cs="Arial"/>
+          <w:szCs w:val="28"/>
+          <w:lang w:val="en-US"/>
+        </w:rPr>
+        <w:t xml:space="preserve"> property to not work properly in case more than one unit was assigned to that property has been fixed.</w:t>
+      </w:r>
+    </w:p>
+    <w:p>
+      <w:pPr>
+        <w:pStyle w:val="PargrafodaLista"/>
+        <w:numPr>
+          <w:ilvl w:val="0"/>
+          <w:numId w:val="11"/>
+        </w:numPr>
+        <w:spacing w:after="0"/>
+        <w:jc w:val="both"/>
+        <w:rPr>
+          <w:rFonts w:ascii="Arial" w:hAnsi="Arial" w:cs="Arial"/>
+          <w:b/>
+          <w:sz w:val="24"/>
+          <w:szCs w:val="28"/>
+          <w:lang w:val="en-US"/>
+        </w:rPr>
+      </w:pPr>
+      <w:r>
+        <w:rPr>
+          <w:rFonts w:ascii="Arial" w:hAnsi="Arial" w:cs="Arial"/>
+          <w:szCs w:val="28"/>
+          <w:lang w:val="en-US"/>
+        </w:rPr>
+        <w:t>T</w:t>
+      </w:r>
+      <w:r>
+        <w:rPr>
+          <w:rFonts w:ascii="Arial" w:hAnsi="Arial" w:cs="Arial"/>
+          <w:szCs w:val="28"/>
+          <w:lang w:val="en-US"/>
+        </w:rPr>
+        <w:t>hree</w:t>
+      </w:r>
+      <w:r>
+        <w:rPr>
+          <w:rFonts w:ascii="Arial" w:hAnsi="Arial" w:cs="Arial"/>
+          <w:szCs w:val="28"/>
+          <w:lang w:val="en-US"/>
+        </w:rPr>
+        <w:t xml:space="preserve"> new properties have been added for the UHC configuration file: </w:t>
+      </w:r>
+      <w:r>
+        <w:rPr>
+          <w:rFonts w:ascii="Arial" w:hAnsi="Arial" w:cs="Arial"/>
+          <w:i/>
+          <w:szCs w:val="28"/>
+          <w:lang w:val="en-US"/>
+        </w:rPr>
+        <w:t>attackTypeIcons</w:t>
+      </w:r>
+      <w:r>
+        <w:rPr>
+          <w:rFonts w:ascii="Arial" w:hAnsi="Arial" w:cs="Arial"/>
+          <w:szCs w:val="28"/>
+          <w:lang w:val="en-US"/>
+        </w:rPr>
+        <w:t xml:space="preserve">, </w:t>
+      </w:r>
+      <w:r>
+        <w:rPr>
+          <w:rFonts w:ascii="Arial" w:hAnsi="Arial" w:cs="Arial"/>
+          <w:i/>
+          <w:szCs w:val="28"/>
+          <w:lang w:val="en-US"/>
+        </w:rPr>
+        <w:t>explorerUnits</w:t>
+      </w:r>
+      <w:r>
+        <w:rPr>
+          <w:rFonts w:ascii="Arial" w:hAnsi="Arial" w:cs="Arial"/>
+          <w:szCs w:val="28"/>
+          <w:lang w:val="en-US"/>
+        </w:rPr>
+        <w:t xml:space="preserve">, </w:t>
+      </w:r>
+      <w:r>
+        <w:rPr>
+          <w:rFonts w:ascii="Arial" w:hAnsi="Arial" w:cs="Arial"/>
+          <w:szCs w:val="28"/>
+          <w:lang w:val="en-US"/>
+        </w:rPr>
+        <w:t>and</w:t>
+      </w:r>
+      <w:r>
+        <w:rPr>
+          <w:rFonts w:ascii="Arial" w:hAnsi="Arial" w:cs="Arial"/>
+          <w:szCs w:val="28"/>
+          <w:lang w:val="en-US"/>
+        </w:rPr>
+        <w:t xml:space="preserve"> </w:t>
+      </w:r>
+      <w:r>
+        <w:rPr>
+          <w:rFonts w:ascii="Arial" w:hAnsi="Arial" w:cs="Arial"/>
+          <w:i/>
+          <w:szCs w:val="28"/>
+          <w:lang w:val="en-US"/>
+        </w:rPr>
+        <w:t>twoScoutCivs</w:t>
+      </w:r>
+      <w:r>
+        <w:rPr>
+          <w:rFonts w:ascii="Arial" w:hAnsi="Arial" w:cs="Arial"/>
+          <w:szCs w:val="28"/>
+          <w:lang w:val="en-US"/>
+        </w:rPr>
+        <w:t>. More information about them can be found at the “UHC Configuration File” document.</w:t>
+      </w:r>
+    </w:p>
+    <w:p>
+      <w:pPr>
+        <w:spacing w:after="0"/>
+        <w:jc w:val="both"/>
+        <w:rPr>
+          <w:rFonts w:ascii="Arial" w:hAnsi="Arial" w:cs="Arial"/>
+          <w:b/>
+          <w:sz w:val="24"/>
+          <w:szCs w:val="28"/>
+          <w:lang w:val="en-US"/>
+        </w:rPr>
+      </w:pPr>
+    </w:p>
+    <w:p>
+      <w:pPr>
+        <w:spacing w:after="0"/>
+        <w:jc w:val="both"/>
+        <w:rPr>
+          <w:rFonts w:ascii="Arial" w:hAnsi="Arial" w:cs="Arial"/>
+          <w:b/>
+          <w:sz w:val="24"/>
+          <w:szCs w:val="28"/>
+          <w:lang w:val="en-US"/>
+        </w:rPr>
+      </w:pPr>
+      <w:r>
+        <w:rPr>
+          <w:rFonts w:ascii="Arial" w:hAnsi="Arial" w:cs="Arial"/>
+          <w:b/>
+          <w:sz w:val="24"/>
+          <w:szCs w:val="28"/>
+          <w:lang w:val="en-US"/>
+        </w:rPr>
         <w:t>1.7</w:t>
       </w:r>
     </w:p>
@@ -2044,7 +2232,17 @@
           <w:szCs w:val="28"/>
           <w:lang w:val="en-US"/>
         </w:rPr>
-        <w:t xml:space="preserve"> hearder file in your plugin projects and refer to the “UHC Plugin System” document for more information</w:t>
+        <w:t xml:space="preserve"> hearder file in your plugin project</w:t>
+      </w:r>
+      <w:bookmarkStart w:id="0" w:name="_GoBack"/>
+      <w:bookmarkEnd w:id="0"/>
+      <w:r>
+        <w:rPr>
+          <w:rFonts w:ascii="Arial" w:hAnsi="Arial" w:cs="Arial"/>
+          <w:szCs w:val="28"/>
+          <w:lang w:val="en-US"/>
+        </w:rPr>
+        <w:t>s and refer to the “UHC Plugin System” document for more information</w:t>
       </w:r>
     </w:p>
     <w:p>
@@ -2098,8 +2296,6 @@
         </w:rPr>
         <w:t xml:space="preserve"> settings are no longer removed from the Configuration File by the Patcher after patching an executable.</w:t>
       </w:r>
-      <w:bookmarkStart w:id="0" w:name="_GoBack"/>
-      <w:bookmarkEnd w:id="0"/>
     </w:p>
     <w:p>
       <w:pPr>
@@ -2393,6 +2589,7 @@
           <w:szCs w:val="28"/>
           <w:lang w:val="en-US"/>
         </w:rPr>
+        <w:lastRenderedPageBreak/>
         <w:t>T</w:t>
       </w:r>
       <w:r>
@@ -2513,7 +2710,6 @@
           <w:szCs w:val="28"/>
           <w:lang w:val="en-US"/>
         </w:rPr>
-        <w:lastRenderedPageBreak/>
         <w:t>The patcher now has a proper graphical user interface</w:t>
       </w:r>
     </w:p>
@@ -3477,6 +3673,121 @@
     </w:lvl>
   </w:abstractNum>
   <w:abstractNum w:abstractNumId="2">
+    <w:nsid w:val="1ED22895"/>
+    <w:multiLevelType w:val="hybridMultilevel"/>
+    <w:tmpl w:val="788CFDF8"/>
+    <w:lvl w:ilvl="0" w:tplc="966C4306">
+      <w:start w:val="1"/>
+      <w:numFmt w:val="bullet"/>
+      <w:lvlText w:val=""/>
+      <w:lvlJc w:val="left"/>
+      <w:pPr>
+        <w:ind w:left="720" w:hanging="360"/>
+      </w:pPr>
+      <w:rPr>
+        <w:rFonts w:ascii="Symbol" w:hAnsi="Symbol" w:hint="default"/>
+        <w:b w:val="0"/>
+        <w:sz w:val="22"/>
+      </w:rPr>
+    </w:lvl>
+    <w:lvl w:ilvl="1" w:tplc="04160003" w:tentative="1">
+      <w:start w:val="1"/>
+      <w:numFmt w:val="bullet"/>
+      <w:lvlText w:val="o"/>
+      <w:lvlJc w:val="left"/>
+      <w:pPr>
+        <w:ind w:left="1440" w:hanging="360"/>
+      </w:pPr>
+      <w:rPr>
+        <w:rFonts w:ascii="Courier New" w:hAnsi="Courier New" w:cs="Courier New" w:hint="default"/>
+      </w:rPr>
+    </w:lvl>
+    <w:lvl w:ilvl="2" w:tplc="04160005" w:tentative="1">
+      <w:start w:val="1"/>
+      <w:numFmt w:val="bullet"/>
+      <w:lvlText w:val=""/>
+      <w:lvlJc w:val="left"/>
+      <w:pPr>
+        <w:ind w:left="2160" w:hanging="360"/>
+      </w:pPr>
+      <w:rPr>
+        <w:rFonts w:ascii="Wingdings" w:hAnsi="Wingdings" w:hint="default"/>
+      </w:rPr>
+    </w:lvl>
+    <w:lvl w:ilvl="3" w:tplc="04160001" w:tentative="1">
+      <w:start w:val="1"/>
+      <w:numFmt w:val="bullet"/>
+      <w:lvlText w:val=""/>
+      <w:lvlJc w:val="left"/>
+      <w:pPr>
+        <w:ind w:left="2880" w:hanging="360"/>
+      </w:pPr>
+      <w:rPr>
+        <w:rFonts w:ascii="Symbol" w:hAnsi="Symbol" w:hint="default"/>
+      </w:rPr>
+    </w:lvl>
+    <w:lvl w:ilvl="4" w:tplc="04160003" w:tentative="1">
+      <w:start w:val="1"/>
+      <w:numFmt w:val="bullet"/>
+      <w:lvlText w:val="o"/>
+      <w:lvlJc w:val="left"/>
+      <w:pPr>
+        <w:ind w:left="3600" w:hanging="360"/>
+      </w:pPr>
+      <w:rPr>
+        <w:rFonts w:ascii="Courier New" w:hAnsi="Courier New" w:cs="Courier New" w:hint="default"/>
+      </w:rPr>
+    </w:lvl>
+    <w:lvl w:ilvl="5" w:tplc="04160005" w:tentative="1">
+      <w:start w:val="1"/>
+      <w:numFmt w:val="bullet"/>
+      <w:lvlText w:val=""/>
+      <w:lvlJc w:val="left"/>
+      <w:pPr>
+        <w:ind w:left="4320" w:hanging="360"/>
+      </w:pPr>
+      <w:rPr>
+        <w:rFonts w:ascii="Wingdings" w:hAnsi="Wingdings" w:hint="default"/>
+      </w:rPr>
+    </w:lvl>
+    <w:lvl w:ilvl="6" w:tplc="04160001" w:tentative="1">
+      <w:start w:val="1"/>
+      <w:numFmt w:val="bullet"/>
+      <w:lvlText w:val=""/>
+      <w:lvlJc w:val="left"/>
+      <w:pPr>
+        <w:ind w:left="5040" w:hanging="360"/>
+      </w:pPr>
+      <w:rPr>
+        <w:rFonts w:ascii="Symbol" w:hAnsi="Symbol" w:hint="default"/>
+      </w:rPr>
+    </w:lvl>
+    <w:lvl w:ilvl="7" w:tplc="04160003" w:tentative="1">
+      <w:start w:val="1"/>
+      <w:numFmt w:val="bullet"/>
+      <w:lvlText w:val="o"/>
+      <w:lvlJc w:val="left"/>
+      <w:pPr>
+        <w:ind w:left="5760" w:hanging="360"/>
+      </w:pPr>
+      <w:rPr>
+        <w:rFonts w:ascii="Courier New" w:hAnsi="Courier New" w:cs="Courier New" w:hint="default"/>
+      </w:rPr>
+    </w:lvl>
+    <w:lvl w:ilvl="8" w:tplc="04160005" w:tentative="1">
+      <w:start w:val="1"/>
+      <w:numFmt w:val="bullet"/>
+      <w:lvlText w:val=""/>
+      <w:lvlJc w:val="left"/>
+      <w:pPr>
+        <w:ind w:left="6480" w:hanging="360"/>
+      </w:pPr>
+      <w:rPr>
+        <w:rFonts w:ascii="Wingdings" w:hAnsi="Wingdings" w:hint="default"/>
+      </w:rPr>
+    </w:lvl>
+  </w:abstractNum>
+  <w:abstractNum w:abstractNumId="3">
     <w:nsid w:val="1F135C65"/>
     <w:multiLevelType w:val="hybridMultilevel"/>
     <w:tmpl w:val="59EAD0D8"/>
@@ -3590,7 +3901,7 @@
       </w:rPr>
     </w:lvl>
   </w:abstractNum>
-  <w:abstractNum w:abstractNumId="3">
+  <w:abstractNum w:abstractNumId="4">
     <w:nsid w:val="1FE311CE"/>
     <w:multiLevelType w:val="hybridMultilevel"/>
     <w:tmpl w:val="F74A7FDC"/>
@@ -3704,7 +4015,7 @@
       </w:rPr>
     </w:lvl>
   </w:abstractNum>
-  <w:abstractNum w:abstractNumId="4">
+  <w:abstractNum w:abstractNumId="5">
     <w:nsid w:val="611F1CA1"/>
     <w:multiLevelType w:val="hybridMultilevel"/>
     <w:tmpl w:val="0FA201B0"/>
@@ -3818,7 +4129,7 @@
       </w:rPr>
     </w:lvl>
   </w:abstractNum>
-  <w:abstractNum w:abstractNumId="5">
+  <w:abstractNum w:abstractNumId="6">
     <w:nsid w:val="6D885116"/>
     <w:multiLevelType w:val="hybridMultilevel"/>
     <w:tmpl w:val="F894CBA4"/>
@@ -3932,7 +4243,7 @@
       </w:rPr>
     </w:lvl>
   </w:abstractNum>
-  <w:abstractNum w:abstractNumId="6">
+  <w:abstractNum w:abstractNumId="7">
     <w:nsid w:val="6D907489"/>
     <w:multiLevelType w:val="hybridMultilevel"/>
     <w:tmpl w:val="5AFE2472"/>
@@ -4046,7 +4357,7 @@
       </w:rPr>
     </w:lvl>
   </w:abstractNum>
-  <w:abstractNum w:abstractNumId="7">
+  <w:abstractNum w:abstractNumId="8">
     <w:nsid w:val="6DBB5D96"/>
     <w:multiLevelType w:val="hybridMultilevel"/>
     <w:tmpl w:val="55728B44"/>
@@ -4159,7 +4470,7 @@
       </w:rPr>
     </w:lvl>
   </w:abstractNum>
-  <w:abstractNum w:abstractNumId="8">
+  <w:abstractNum w:abstractNumId="9">
     <w:nsid w:val="72D7698C"/>
     <w:multiLevelType w:val="hybridMultilevel"/>
     <w:tmpl w:val="9FE46FA8"/>
@@ -4273,7 +4584,7 @@
       </w:rPr>
     </w:lvl>
   </w:abstractNum>
-  <w:abstractNum w:abstractNumId="9">
+  <w:abstractNum w:abstractNumId="10">
     <w:nsid w:val="776A7477"/>
     <w:multiLevelType w:val="hybridMultilevel"/>
     <w:tmpl w:val="E26CE810"/>
@@ -4391,31 +4702,34 @@
     <w:abstractNumId w:val="1"/>
   </w:num>
   <w:num w:numId="2">
-    <w:abstractNumId w:val="7"/>
+    <w:abstractNumId w:val="8"/>
   </w:num>
   <w:num w:numId="3">
     <w:abstractNumId w:val="0"/>
   </w:num>
   <w:num w:numId="4">
+    <w:abstractNumId w:val="5"/>
+  </w:num>
+  <w:num w:numId="5">
     <w:abstractNumId w:val="4"/>
   </w:num>
-  <w:num w:numId="5">
+  <w:num w:numId="6">
+    <w:abstractNumId w:val="10"/>
+  </w:num>
+  <w:num w:numId="7">
     <w:abstractNumId w:val="3"/>
   </w:num>
-  <w:num w:numId="6">
+  <w:num w:numId="8">
+    <w:abstractNumId w:val="6"/>
+  </w:num>
+  <w:num w:numId="9">
+    <w:abstractNumId w:val="7"/>
+  </w:num>
+  <w:num w:numId="10">
     <w:abstractNumId w:val="9"/>
   </w:num>
-  <w:num w:numId="7">
+  <w:num w:numId="11">
     <w:abstractNumId w:val="2"/>
-  </w:num>
-  <w:num w:numId="8">
-    <w:abstractNumId w:val="5"/>
-  </w:num>
-  <w:num w:numId="9">
-    <w:abstractNumId w:val="6"/>
-  </w:num>
-  <w:num w:numId="10">
-    <w:abstractNumId w:val="8"/>
   </w:num>
 </w:numbering>
 </file>

</xml_diff>

<commit_message>
Updating source code to v1.9
</commit_message>
<xml_diff>
--- a/Documentation/AoE3 UnHardcode Patch Readme.docx
+++ b/Documentation/AoE3 UnHardcode Patch Readme.docx
@@ -1933,6 +1933,118 @@
           <w:szCs w:val="28"/>
           <w:lang w:val="en-US"/>
         </w:rPr>
+        <w:t>1.9</w:t>
+      </w:r>
+    </w:p>
+    <w:p>
+      <w:pPr>
+        <w:pStyle w:val="PargrafodaLista"/>
+        <w:numPr>
+          <w:ilvl w:val="0"/>
+          <w:numId w:val="12"/>
+        </w:numPr>
+        <w:spacing w:after="0"/>
+        <w:jc w:val="both"/>
+        <w:rPr>
+          <w:rFonts w:ascii="Arial" w:hAnsi="Arial" w:cs="Arial"/>
+          <w:szCs w:val="28"/>
+          <w:lang w:val="en-US"/>
+        </w:rPr>
+      </w:pPr>
+      <w:r>
+        <w:rPr>
+          <w:rFonts w:ascii="Arial" w:hAnsi="Arial" w:cs="Arial"/>
+          <w:szCs w:val="28"/>
+          <w:lang w:val="en-US"/>
+        </w:rPr>
+        <w:t xml:space="preserve">A new patch option, which </w:t>
+      </w:r>
+      <w:r>
+        <w:rPr>
+          <w:rFonts w:ascii="Arial" w:hAnsi="Arial" w:cs="Arial"/>
+          <w:szCs w:val="28"/>
+          <w:lang w:val="en-US"/>
+        </w:rPr>
+        <w:t xml:space="preserve">allows the usage of the </w:t>
+      </w:r>
+      <w:r>
+        <w:rPr>
+          <w:rFonts w:ascii="Arial" w:hAnsi="Arial" w:cs="Arial"/>
+          <w:i/>
+          <w:szCs w:val="28"/>
+          <w:lang w:val="en-US"/>
+        </w:rPr>
+        <w:t>ConvertGuardian</w:t>
+      </w:r>
+      <w:r>
+        <w:rPr>
+          <w:rFonts w:ascii="Arial" w:hAnsi="Arial" w:cs="Arial"/>
+          <w:szCs w:val="28"/>
+          <w:lang w:val="en-US"/>
+        </w:rPr>
+        <w:t xml:space="preserve"> tactic unit action</w:t>
+      </w:r>
+      <w:bookmarkStart w:id="0" w:name="_GoBack"/>
+      <w:bookmarkEnd w:id="0"/>
+      <w:r>
+        <w:rPr>
+          <w:rFonts w:ascii="Arial" w:hAnsi="Arial" w:cs="Arial"/>
+          <w:szCs w:val="28"/>
+          <w:lang w:val="en-US"/>
+        </w:rPr>
+        <w:t xml:space="preserve"> on units that aren’t linked to a treasure (which effectively allows the usage of that action in powers that affect classes other than the </w:t>
+      </w:r>
+      <w:r>
+        <w:rPr>
+          <w:rFonts w:ascii="Arial" w:hAnsi="Arial" w:cs="Arial"/>
+          <w:i/>
+          <w:szCs w:val="28"/>
+          <w:lang w:val="en-US"/>
+        </w:rPr>
+        <w:t>Guardian</w:t>
+      </w:r>
+      <w:r>
+        <w:rPr>
+          <w:rFonts w:ascii="Arial" w:hAnsi="Arial" w:cs="Arial"/>
+          <w:szCs w:val="28"/>
+          <w:lang w:val="en-US"/>
+        </w:rPr>
+        <w:t xml:space="preserve"> class) has been added!</w:t>
+      </w:r>
+    </w:p>
+    <w:p>
+      <w:pPr>
+        <w:spacing w:after="0"/>
+        <w:jc w:val="both"/>
+        <w:rPr>
+          <w:rFonts w:ascii="Arial" w:hAnsi="Arial" w:cs="Arial"/>
+          <w:b/>
+          <w:sz w:val="24"/>
+          <w:szCs w:val="28"/>
+          <w:lang w:val="en-US"/>
+        </w:rPr>
+      </w:pPr>
+    </w:p>
+    <w:p>
+      <w:pPr>
+        <w:spacing w:after="0"/>
+        <w:jc w:val="both"/>
+        <w:rPr>
+          <w:rFonts w:ascii="Arial" w:hAnsi="Arial" w:cs="Arial"/>
+          <w:b/>
+          <w:sz w:val="24"/>
+          <w:szCs w:val="28"/>
+          <w:lang w:val="en-US"/>
+        </w:rPr>
+      </w:pPr>
+      <w:r>
+        <w:rPr>
+          <w:rFonts w:ascii="Arial" w:hAnsi="Arial" w:cs="Arial"/>
+          <w:b/>
+          <w:sz w:val="24"/>
+          <w:szCs w:val="28"/>
+          <w:lang w:val="en-US"/>
+        </w:rPr>
         <w:t>1.8</w:t>
       </w:r>
     </w:p>
@@ -2002,23 +2114,7 @@
           <w:szCs w:val="28"/>
           <w:lang w:val="en-US"/>
         </w:rPr>
-        <w:t>T</w:t>
-      </w:r>
-      <w:r>
-        <w:rPr>
-          <w:rFonts w:ascii="Arial" w:hAnsi="Arial" w:cs="Arial"/>
-          <w:szCs w:val="28"/>
-          <w:lang w:val="en-US"/>
-        </w:rPr>
-        <w:t>hree</w:t>
-      </w:r>
-      <w:r>
-        <w:rPr>
-          <w:rFonts w:ascii="Arial" w:hAnsi="Arial" w:cs="Arial"/>
-          <w:szCs w:val="28"/>
-          <w:lang w:val="en-US"/>
-        </w:rPr>
-        <w:t xml:space="preserve"> new properties have been added for the UHC configuration file: </w:t>
+        <w:t xml:space="preserve">Three new properties have been added for the UHC configuration file: </w:t>
       </w:r>
       <w:r>
         <w:rPr>
@@ -2232,17 +2328,7 @@
           <w:szCs w:val="28"/>
           <w:lang w:val="en-US"/>
         </w:rPr>
-        <w:t xml:space="preserve"> hearder file in your plugin project</w:t>
-      </w:r>
-      <w:bookmarkStart w:id="0" w:name="_GoBack"/>
-      <w:bookmarkEnd w:id="0"/>
-      <w:r>
-        <w:rPr>
-          <w:rFonts w:ascii="Arial" w:hAnsi="Arial" w:cs="Arial"/>
-          <w:szCs w:val="28"/>
-          <w:lang w:val="en-US"/>
-        </w:rPr>
-        <w:t>s and refer to the “UHC Plugin System” document for more information</w:t>
+        <w:t xml:space="preserve"> hearder file in your plugin projects and refer to the “UHC Plugin System” document for more information</w:t>
       </w:r>
     </w:p>
     <w:p>
@@ -2537,6 +2623,7 @@
           <w:szCs w:val="28"/>
           <w:lang w:val="en-US"/>
         </w:rPr>
+        <w:lastRenderedPageBreak/>
         <w:t>The Patcher will now create the parent directory for a custom UHC Configuration File relative path, in case it doesn’t exist. Thanks to Mandos, from AoE3H, for reporting!</w:t>
       </w:r>
     </w:p>
@@ -2589,7 +2676,6 @@
           <w:szCs w:val="28"/>
           <w:lang w:val="en-US"/>
         </w:rPr>
-        <w:lastRenderedPageBreak/>
         <w:t>T</w:t>
       </w:r>
       <w:r>
@@ -3288,6 +3374,7 @@
           <w:szCs w:val="28"/>
           <w:lang w:val="en-US"/>
         </w:rPr>
+        <w:lastRenderedPageBreak/>
         <w:t>A bug was fixed in the AI Limit patch</w:t>
       </w:r>
     </w:p>
@@ -4130,6 +4217,119 @@
     </w:lvl>
   </w:abstractNum>
   <w:abstractNum w:abstractNumId="6">
+    <w:nsid w:val="666F09D0"/>
+    <w:multiLevelType w:val="hybridMultilevel"/>
+    <w:tmpl w:val="3AA67F3C"/>
+    <w:lvl w:ilvl="0" w:tplc="04160001">
+      <w:start w:val="1"/>
+      <w:numFmt w:val="bullet"/>
+      <w:lvlText w:val=""/>
+      <w:lvlJc w:val="left"/>
+      <w:pPr>
+        <w:ind w:left="720" w:hanging="360"/>
+      </w:pPr>
+      <w:rPr>
+        <w:rFonts w:ascii="Symbol" w:hAnsi="Symbol" w:hint="default"/>
+      </w:rPr>
+    </w:lvl>
+    <w:lvl w:ilvl="1" w:tplc="04160003" w:tentative="1">
+      <w:start w:val="1"/>
+      <w:numFmt w:val="bullet"/>
+      <w:lvlText w:val="o"/>
+      <w:lvlJc w:val="left"/>
+      <w:pPr>
+        <w:ind w:left="1440" w:hanging="360"/>
+      </w:pPr>
+      <w:rPr>
+        <w:rFonts w:ascii="Courier New" w:hAnsi="Courier New" w:cs="Courier New" w:hint="default"/>
+      </w:rPr>
+    </w:lvl>
+    <w:lvl w:ilvl="2" w:tplc="04160005" w:tentative="1">
+      <w:start w:val="1"/>
+      <w:numFmt w:val="bullet"/>
+      <w:lvlText w:val=""/>
+      <w:lvlJc w:val="left"/>
+      <w:pPr>
+        <w:ind w:left="2160" w:hanging="360"/>
+      </w:pPr>
+      <w:rPr>
+        <w:rFonts w:ascii="Wingdings" w:hAnsi="Wingdings" w:hint="default"/>
+      </w:rPr>
+    </w:lvl>
+    <w:lvl w:ilvl="3" w:tplc="04160001" w:tentative="1">
+      <w:start w:val="1"/>
+      <w:numFmt w:val="bullet"/>
+      <w:lvlText w:val=""/>
+      <w:lvlJc w:val="left"/>
+      <w:pPr>
+        <w:ind w:left="2880" w:hanging="360"/>
+      </w:pPr>
+      <w:rPr>
+        <w:rFonts w:ascii="Symbol" w:hAnsi="Symbol" w:hint="default"/>
+      </w:rPr>
+    </w:lvl>
+    <w:lvl w:ilvl="4" w:tplc="04160003" w:tentative="1">
+      <w:start w:val="1"/>
+      <w:numFmt w:val="bullet"/>
+      <w:lvlText w:val="o"/>
+      <w:lvlJc w:val="left"/>
+      <w:pPr>
+        <w:ind w:left="3600" w:hanging="360"/>
+      </w:pPr>
+      <w:rPr>
+        <w:rFonts w:ascii="Courier New" w:hAnsi="Courier New" w:cs="Courier New" w:hint="default"/>
+      </w:rPr>
+    </w:lvl>
+    <w:lvl w:ilvl="5" w:tplc="04160005" w:tentative="1">
+      <w:start w:val="1"/>
+      <w:numFmt w:val="bullet"/>
+      <w:lvlText w:val=""/>
+      <w:lvlJc w:val="left"/>
+      <w:pPr>
+        <w:ind w:left="4320" w:hanging="360"/>
+      </w:pPr>
+      <w:rPr>
+        <w:rFonts w:ascii="Wingdings" w:hAnsi="Wingdings" w:hint="default"/>
+      </w:rPr>
+    </w:lvl>
+    <w:lvl w:ilvl="6" w:tplc="04160001" w:tentative="1">
+      <w:start w:val="1"/>
+      <w:numFmt w:val="bullet"/>
+      <w:lvlText w:val=""/>
+      <w:lvlJc w:val="left"/>
+      <w:pPr>
+        <w:ind w:left="5040" w:hanging="360"/>
+      </w:pPr>
+      <w:rPr>
+        <w:rFonts w:ascii="Symbol" w:hAnsi="Symbol" w:hint="default"/>
+      </w:rPr>
+    </w:lvl>
+    <w:lvl w:ilvl="7" w:tplc="04160003" w:tentative="1">
+      <w:start w:val="1"/>
+      <w:numFmt w:val="bullet"/>
+      <w:lvlText w:val="o"/>
+      <w:lvlJc w:val="left"/>
+      <w:pPr>
+        <w:ind w:left="5760" w:hanging="360"/>
+      </w:pPr>
+      <w:rPr>
+        <w:rFonts w:ascii="Courier New" w:hAnsi="Courier New" w:cs="Courier New" w:hint="default"/>
+      </w:rPr>
+    </w:lvl>
+    <w:lvl w:ilvl="8" w:tplc="04160005" w:tentative="1">
+      <w:start w:val="1"/>
+      <w:numFmt w:val="bullet"/>
+      <w:lvlText w:val=""/>
+      <w:lvlJc w:val="left"/>
+      <w:pPr>
+        <w:ind w:left="6480" w:hanging="360"/>
+      </w:pPr>
+      <w:rPr>
+        <w:rFonts w:ascii="Wingdings" w:hAnsi="Wingdings" w:hint="default"/>
+      </w:rPr>
+    </w:lvl>
+  </w:abstractNum>
+  <w:abstractNum w:abstractNumId="7">
     <w:nsid w:val="6D885116"/>
     <w:multiLevelType w:val="hybridMultilevel"/>
     <w:tmpl w:val="F894CBA4"/>
@@ -4243,7 +4443,7 @@
       </w:rPr>
     </w:lvl>
   </w:abstractNum>
-  <w:abstractNum w:abstractNumId="7">
+  <w:abstractNum w:abstractNumId="8">
     <w:nsid w:val="6D907489"/>
     <w:multiLevelType w:val="hybridMultilevel"/>
     <w:tmpl w:val="5AFE2472"/>
@@ -4357,7 +4557,7 @@
       </w:rPr>
     </w:lvl>
   </w:abstractNum>
-  <w:abstractNum w:abstractNumId="8">
+  <w:abstractNum w:abstractNumId="9">
     <w:nsid w:val="6DBB5D96"/>
     <w:multiLevelType w:val="hybridMultilevel"/>
     <w:tmpl w:val="55728B44"/>
@@ -4470,7 +4670,7 @@
       </w:rPr>
     </w:lvl>
   </w:abstractNum>
-  <w:abstractNum w:abstractNumId="9">
+  <w:abstractNum w:abstractNumId="10">
     <w:nsid w:val="72D7698C"/>
     <w:multiLevelType w:val="hybridMultilevel"/>
     <w:tmpl w:val="9FE46FA8"/>
@@ -4584,7 +4784,7 @@
       </w:rPr>
     </w:lvl>
   </w:abstractNum>
-  <w:abstractNum w:abstractNumId="10">
+  <w:abstractNum w:abstractNumId="11">
     <w:nsid w:val="776A7477"/>
     <w:multiLevelType w:val="hybridMultilevel"/>
     <w:tmpl w:val="E26CE810"/>
@@ -4702,7 +4902,7 @@
     <w:abstractNumId w:val="1"/>
   </w:num>
   <w:num w:numId="2">
-    <w:abstractNumId w:val="8"/>
+    <w:abstractNumId w:val="9"/>
   </w:num>
   <w:num w:numId="3">
     <w:abstractNumId w:val="0"/>
@@ -4714,22 +4914,25 @@
     <w:abstractNumId w:val="4"/>
   </w:num>
   <w:num w:numId="6">
-    <w:abstractNumId w:val="10"/>
+    <w:abstractNumId w:val="11"/>
   </w:num>
   <w:num w:numId="7">
     <w:abstractNumId w:val="3"/>
   </w:num>
   <w:num w:numId="8">
-    <w:abstractNumId w:val="6"/>
+    <w:abstractNumId w:val="7"/>
   </w:num>
   <w:num w:numId="9">
-    <w:abstractNumId w:val="7"/>
+    <w:abstractNumId w:val="8"/>
   </w:num>
   <w:num w:numId="10">
-    <w:abstractNumId w:val="9"/>
+    <w:abstractNumId w:val="10"/>
   </w:num>
   <w:num w:numId="11">
     <w:abstractNumId w:val="2"/>
+  </w:num>
+  <w:num w:numId="12">
+    <w:abstractNumId w:val="6"/>
   </w:num>
 </w:numbering>
 </file>

</xml_diff>